<commit_message>
Fix ; after "circles". Remove headings. Add PDF formatted report.
</commit_message>
<xml_diff>
--- a/Scripting Project Report.docx
+++ b/Scripting Project Report.docx
@@ -1,12 +1,14 @@
 
 <file path=word/document.xml><?xml version="1.0" encoding="utf-8"?>
-<w:document xmlns:wpc="http://schemas.microsoft.com/office/word/2010/wordprocessingCanvas" xmlns:mc="http://schemas.openxmlformats.org/markup-compatibility/2006" xmlns:o="urn:schemas-microsoft-com:office:office" xmlns:r="http://schemas.openxmlformats.org/officeDocument/2006/relationships" xmlns:m="http://schemas.openxmlformats.org/officeDocument/2006/math" xmlns:v="urn:schemas-microsoft-com:vml" xmlns:wp14="http://schemas.microsoft.com/office/word/2010/wordprocessingDrawing" xmlns:wp="http://schemas.openxmlformats.org/drawingml/2006/wordprocessingDrawing" xmlns:w10="urn:schemas-microsoft-com:office:word" xmlns:w="http://schemas.openxmlformats.org/wordprocessingml/2006/main" xmlns:w14="http://schemas.microsoft.com/office/word/2010/wordml" xmlns:w15="http://schemas.microsoft.com/office/word/2012/wordml" xmlns:wpg="http://schemas.microsoft.com/office/word/2010/wordprocessingGroup" xmlns:wpi="http://schemas.microsoft.com/office/word/2010/wordprocessingInk" xmlns:wne="http://schemas.microsoft.com/office/word/2006/wordml" xmlns:wps="http://schemas.microsoft.com/office/word/2010/wordprocessingShape" mc:Ignorable="w14 w15 wp14">
+<w:document xmlns:wpc="http://schemas.microsoft.com/office/word/2010/wordprocessingCanvas" xmlns:mc="http://schemas.openxmlformats.org/markup-compatibility/2006" xmlns:o="urn:schemas-microsoft-com:office:office" xmlns:r="http://schemas.openxmlformats.org/officeDocument/2006/relationships" xmlns:m="http://schemas.openxmlformats.org/officeDocument/2006/math" xmlns:v="urn:schemas-microsoft-com:vml" xmlns:wp14="http://schemas.microsoft.com/office/word/2010/wordprocessingDrawing" xmlns:wp="http://schemas.openxmlformats.org/drawingml/2006/wordprocessingDrawing" xmlns:w10="urn:schemas-microsoft-com:office:word" xmlns:w="http://schemas.openxmlformats.org/wordprocessingml/2006/main" xmlns:w14="http://schemas.microsoft.com/office/word/2010/wordml" xmlns:wpg="http://schemas.microsoft.com/office/word/2010/wordprocessingGroup" xmlns:wpi="http://schemas.microsoft.com/office/word/2010/wordprocessingInk" xmlns:wne="http://schemas.microsoft.com/office/word/2006/wordml" xmlns:wps="http://schemas.microsoft.com/office/word/2010/wordprocessingShape" mc:Ignorable="w14 wp14">
   <w:body>
     <w:p>
       <w:pPr>
         <w:spacing w:after="0" w:line="480" w:lineRule="auto"/>
         <w:jc w:val="right"/>
       </w:pPr>
+      <w:bookmarkStart w:id="0" w:name="_GoBack"/>
+      <w:bookmarkEnd w:id="0"/>
       <w:r>
         <w:t>Matthew Beardmore</w:t>
       </w:r>
@@ -28,20 +30,6 @@
       <w:r>
         <w:br/>
         <w:t>Google Contacts API Interface</w:t>
-      </w:r>
-    </w:p>
-    <w:p>
-      <w:pPr>
-        <w:spacing w:after="0" w:line="480" w:lineRule="auto"/>
-        <w:rPr>
-          <w:color w:val="FF0000"/>
-        </w:rPr>
-      </w:pPr>
-      <w:r>
-        <w:rPr>
-          <w:color w:val="FF0000"/>
-        </w:rPr>
-        <w:t>INTRODUCTION</w:t>
       </w:r>
     </w:p>
     <w:p>
@@ -142,23 +130,6 @@
       <w:r>
         <w:t>s contacts by giving the user a few options, including displaying all contacts that they have, searching for a specific contact, and adding/deleting contacts from their contact list.</w:t>
       </w:r>
-    </w:p>
-    <w:p>
-      <w:pPr>
-        <w:tabs>
-          <w:tab w:val="left" w:pos="6330"/>
-        </w:tabs>
-        <w:spacing w:after="0" w:line="480" w:lineRule="auto"/>
-        <w:rPr>
-          <w:color w:val="FF0000"/>
-        </w:rPr>
-      </w:pPr>
-      <w:r>
-        <w:rPr>
-          <w:color w:val="FF0000"/>
-        </w:rPr>
-        <w:t>BACKGROUND</w:t>
-      </w:r>
       <w:r>
         <w:rPr>
           <w:color w:val="FF0000"/>
@@ -214,21 +185,11 @@
         <w:t xml:space="preserve"> and since our script is on the command line only, how does one properly authenticate with Google? The answer is OAuth2.0: </w:t>
       </w:r>
       <w:r>
-        <w:t>OAuth 2.0 is used because it allows an application access to a user’s account without that application ever needing to come in contact with the user’s login credentials, which enhances security and increases a user’s confidence in the application. The OAuth 2.0 workflow starts with the application contacting Google for a device code, a user code, and a verification URL. The device code is a unique string that identifies the authentication session to Google. The user code and verification URL are given to the user by the application and are used by the user to associate their Google account with that authentication session; the user navigates to the verification URL, logs into their Google account, and enters the user code into the web page. Google then gives the user information about the application itself as well as what data the application will have access to should they allow it access to their account. Once the application acquires a device code and gives the user code and the verification URL to the user, it begins waiting for the user to complete the authentication process. To determine whether or not the user has authenticated completely, the application polls Google’s servers every five seconds for an authentication status. Once the user authenticates with Google and allows the application access to their account, Google responds with an access token that is used for all subsequent API calls.</w:t>
-      </w:r>
-    </w:p>
-    <w:p>
-      <w:pPr>
-        <w:spacing w:after="0" w:line="480" w:lineRule="auto"/>
-        <w:rPr>
-          <w:color w:val="FF0000"/>
-        </w:rPr>
-      </w:pPr>
-      <w:r>
-        <w:rPr>
-          <w:color w:val="FF0000"/>
-        </w:rPr>
-        <w:t>METHODOLOGY</w:t>
+        <w:t xml:space="preserve">OAuth 2.0 is used because it allows an application access to a user’s account without that application ever needing to come in contact with the user’s login credentials, which enhances security and increases a user’s confidence in the application. The OAuth 2.0 workflow starts with the application </w:t>
+      </w:r>
+      <w:r>
+        <w:lastRenderedPageBreak/>
+        <w:t>contacting Google for a device code, a user code, and a verification URL. The device code is a unique string that identifies the authentication session to Google. The user code and verification URL are given to the user by the application and are used by the user to associate their Google account with that authentication session; the user navigates to the verification URL, logs into their Google account, and enters the user code into the web page. Google then gives the user information about the application itself as well as what data the application will have access to should they allow it access to their account. Once the application acquires a device code and gives the user code and the verification URL to the user, it begins waiting for the user to complete the authentication process. To determine whether or not the user has authenticated completely, the application polls Google’s servers every five seconds for an authentication status. Once the user authenticates with Google and allows the application access to their account, Google responds with an access token that is used for all subsequent API calls.</w:t>
       </w:r>
     </w:p>
     <w:p>
@@ -279,7 +240,11 @@
         <w:t xml:space="preserve"> containing our client ID and a “scope” that allows us to access the Contacts API. Google responds with the aforementioned information in a JSON response. The script parses that J</w:t>
       </w:r>
       <w:r>
-        <w:t>SON response using grep and awk to extract the necessary bits of information. Once the script has everything it needs, it then prints the user code and verification URL</w:t>
+        <w:t xml:space="preserve">SON response using grep and awk to extract the </w:t>
+      </w:r>
+      <w:r>
+        <w:lastRenderedPageBreak/>
+        <w:t>necessary bits of information. Once the script has everything it needs, it then prints the user code and verification URL</w:t>
       </w:r>
       <w:r>
         <w:t xml:space="preserve"> to the screen and tells the user to navigate to that URL and enter the user code when prompted. Then, it enters a loop, sending a POST request to Google’s servers every five seconds to see if the user has authenticated the request yet.</w:t>
@@ -315,6 +280,7 @@
         <w:ind w:firstLine="720"/>
       </w:pPr>
       <w:r>
+        <w:lastRenderedPageBreak/>
         <w:t>To search the user’s contacts, one uses the same URL for getting the full list of user’s contacts, but that URL also includes a parameter for specifying a query. That query is used by Google to search the user’s contacts and returns a filtered set of contacts. Parsing and displaying that filtered set is exactly the same as simply listing all of the user’s contacts.</w:t>
       </w:r>
     </w:p>
@@ -357,24 +323,11 @@
     </w:p>
     <w:p>
       <w:pPr>
-        <w:spacing w:after="0" w:line="480" w:lineRule="auto"/>
-        <w:rPr>
-          <w:color w:val="FF0000"/>
-        </w:rPr>
-      </w:pPr>
-      <w:r>
-        <w:rPr>
-          <w:color w:val="FF0000"/>
-        </w:rPr>
-        <w:t>CONCLUSIONS</w:t>
-      </w:r>
-    </w:p>
-    <w:p>
-      <w:pPr>
         <w:spacing w:line="480" w:lineRule="auto"/>
         <w:ind w:firstLine="720"/>
       </w:pPr>
       <w:r>
+        <w:lastRenderedPageBreak/>
         <w:t>Our project solves the problem we sought to solve well; it offers a clean and clear interface to a user’s contacts database, and allows them to view their contacts</w:t>
       </w:r>
       <w:r>
@@ -385,22 +338,6 @@
       </w:r>
       <w:r>
         <w:t>ace in a minimal amount of code. It also allows us to access the user’s contacts database without asking them directly for their password, maintaining a safe and secure environment and protecting the user’s Google account.</w:t>
-      </w:r>
-      <w:bookmarkStart w:id="0" w:name="_GoBack"/>
-      <w:bookmarkEnd w:id="0"/>
-    </w:p>
-    <w:p>
-      <w:pPr>
-        <w:spacing w:after="0" w:line="480" w:lineRule="auto"/>
-        <w:rPr>
-          <w:color w:val="FF0000"/>
-        </w:rPr>
-      </w:pPr>
-      <w:r>
-        <w:rPr>
-          <w:color w:val="FF0000"/>
-        </w:rPr>
-        <w:t>FUTURE WORK</w:t>
       </w:r>
     </w:p>
     <w:p>
@@ -436,7 +373,16 @@
         <w:t xml:space="preserve"> all of these new properties. There is also some integration with Google+, in which you can a</w:t>
       </w:r>
       <w:r>
-        <w:t xml:space="preserve">dd contacts to Google+ “circles;” we could </w:t>
+        <w:t>dd contacts to Google+ “circles</w:t>
+      </w:r>
+      <w:r>
+        <w:t>”</w:t>
+      </w:r>
+      <w:r>
+        <w:t>;</w:t>
+      </w:r>
+      <w:r>
+        <w:t xml:space="preserve"> we could </w:t>
       </w:r>
       <w:r>
         <w:t xml:space="preserve">utilize </w:t>
@@ -448,16 +394,37 @@
         <w:t xml:space="preserve"> Google+ API to be able to add contacts to your circles as well. </w:t>
       </w:r>
       <w:r>
-        <w:t>However, this</w:t>
-      </w:r>
-      <w:r>
-        <w:t xml:space="preserve"> would require asking for more permissions in order to gain access to </w:t>
-      </w:r>
-      <w:r>
-        <w:t>that API</w:t>
-      </w:r>
-      <w:r>
-        <w:t>, and then using the JSON based API to access information about the groups and how to put users into those groups. We can then request information about the groups that exist, along with adding, editing, and removing these groups. We can use this to group contacts together for the user and print these groups out as well. All of these features could make our project be a much more capable program that could fully manage a user’s contact list.</w:t>
+        <w:t>T</w:t>
+      </w:r>
+      <w:r>
+        <w:t>his</w:t>
+      </w:r>
+      <w:r>
+        <w:t xml:space="preserve"> would require asking for </w:t>
+      </w:r>
+      <w:r>
+        <w:t>the Google+ scope</w:t>
+      </w:r>
+      <w:r>
+        <w:t xml:space="preserve"> in order to gain access to </w:t>
+      </w:r>
+      <w:r>
+        <w:t>th</w:t>
+      </w:r>
+      <w:r>
+        <w:t>e</w:t>
+      </w:r>
+      <w:r>
+        <w:t xml:space="preserve"> new</w:t>
+      </w:r>
+      <w:r>
+        <w:t xml:space="preserve"> </w:t>
+      </w:r>
+      <w:r>
+        <w:t>API</w:t>
+      </w:r>
+      <w:r>
+        <w:t xml:space="preserve"> and then using the JSON based API to access information about the groups and how to put users into those groups. We can then request information about the groups that exist, along with adding, editing, and removing these groups. We can use this to group contacts together for the user and print these groups out as well. All of these features could make our project be a much more capable program that could fully manage a user’s contact list.</w:t>
       </w:r>
     </w:p>
     <w:sectPr>
@@ -471,7 +438,7 @@
 </file>
 
 <file path=word/endnotes.xml><?xml version="1.0" encoding="utf-8"?>
-<w:endnotes xmlns:wpc="http://schemas.microsoft.com/office/word/2010/wordprocessingCanvas" xmlns:mc="http://schemas.openxmlformats.org/markup-compatibility/2006" xmlns:o="urn:schemas-microsoft-com:office:office" xmlns:r="http://schemas.openxmlformats.org/officeDocument/2006/relationships" xmlns:m="http://schemas.openxmlformats.org/officeDocument/2006/math" xmlns:v="urn:schemas-microsoft-com:vml" xmlns:wp14="http://schemas.microsoft.com/office/word/2010/wordprocessingDrawing" xmlns:wp="http://schemas.openxmlformats.org/drawingml/2006/wordprocessingDrawing" xmlns:w10="urn:schemas-microsoft-com:office:word" xmlns:w="http://schemas.openxmlformats.org/wordprocessingml/2006/main" xmlns:w14="http://schemas.microsoft.com/office/word/2010/wordml" xmlns:w15="http://schemas.microsoft.com/office/word/2012/wordml" xmlns:wpg="http://schemas.microsoft.com/office/word/2010/wordprocessingGroup" xmlns:wpi="http://schemas.microsoft.com/office/word/2010/wordprocessingInk" xmlns:wne="http://schemas.microsoft.com/office/word/2006/wordml" xmlns:wps="http://schemas.microsoft.com/office/word/2010/wordprocessingShape" mc:Ignorable="w14 w15 wp14">
+<w:endnotes xmlns:wpc="http://schemas.microsoft.com/office/word/2010/wordprocessingCanvas" xmlns:mc="http://schemas.openxmlformats.org/markup-compatibility/2006" xmlns:o="urn:schemas-microsoft-com:office:office" xmlns:r="http://schemas.openxmlformats.org/officeDocument/2006/relationships" xmlns:m="http://schemas.openxmlformats.org/officeDocument/2006/math" xmlns:v="urn:schemas-microsoft-com:vml" xmlns:wp14="http://schemas.microsoft.com/office/word/2010/wordprocessingDrawing" xmlns:wp="http://schemas.openxmlformats.org/drawingml/2006/wordprocessingDrawing" xmlns:w10="urn:schemas-microsoft-com:office:word" xmlns:w="http://schemas.openxmlformats.org/wordprocessingml/2006/main" xmlns:w14="http://schemas.microsoft.com/office/word/2010/wordml" xmlns:wpg="http://schemas.microsoft.com/office/word/2010/wordprocessingGroup" xmlns:wpi="http://schemas.microsoft.com/office/word/2010/wordprocessingInk" xmlns:wne="http://schemas.microsoft.com/office/word/2006/wordml" xmlns:wps="http://schemas.microsoft.com/office/word/2010/wordprocessingShape" mc:Ignorable="w14 wp14">
   <w:endnote w:type="separator" w:id="-1">
     <w:p>
       <w:pPr>
@@ -496,7 +463,7 @@
 </file>
 
 <file path=word/footnotes.xml><?xml version="1.0" encoding="utf-8"?>
-<w:footnotes xmlns:wpc="http://schemas.microsoft.com/office/word/2010/wordprocessingCanvas" xmlns:mc="http://schemas.openxmlformats.org/markup-compatibility/2006" xmlns:o="urn:schemas-microsoft-com:office:office" xmlns:r="http://schemas.openxmlformats.org/officeDocument/2006/relationships" xmlns:m="http://schemas.openxmlformats.org/officeDocument/2006/math" xmlns:v="urn:schemas-microsoft-com:vml" xmlns:wp14="http://schemas.microsoft.com/office/word/2010/wordprocessingDrawing" xmlns:wp="http://schemas.openxmlformats.org/drawingml/2006/wordprocessingDrawing" xmlns:w10="urn:schemas-microsoft-com:office:word" xmlns:w="http://schemas.openxmlformats.org/wordprocessingml/2006/main" xmlns:w14="http://schemas.microsoft.com/office/word/2010/wordml" xmlns:w15="http://schemas.microsoft.com/office/word/2012/wordml" xmlns:wpg="http://schemas.microsoft.com/office/word/2010/wordprocessingGroup" xmlns:wpi="http://schemas.microsoft.com/office/word/2010/wordprocessingInk" xmlns:wne="http://schemas.microsoft.com/office/word/2006/wordml" xmlns:wps="http://schemas.microsoft.com/office/word/2010/wordprocessingShape" mc:Ignorable="w14 w15 wp14">
+<w:footnotes xmlns:wpc="http://schemas.microsoft.com/office/word/2010/wordprocessingCanvas" xmlns:mc="http://schemas.openxmlformats.org/markup-compatibility/2006" xmlns:o="urn:schemas-microsoft-com:office:office" xmlns:r="http://schemas.openxmlformats.org/officeDocument/2006/relationships" xmlns:m="http://schemas.openxmlformats.org/officeDocument/2006/math" xmlns:v="urn:schemas-microsoft-com:vml" xmlns:wp14="http://schemas.microsoft.com/office/word/2010/wordprocessingDrawing" xmlns:wp="http://schemas.openxmlformats.org/drawingml/2006/wordprocessingDrawing" xmlns:w10="urn:schemas-microsoft-com:office:word" xmlns:w="http://schemas.openxmlformats.org/wordprocessingml/2006/main" xmlns:w14="http://schemas.microsoft.com/office/word/2010/wordml" xmlns:wpg="http://schemas.microsoft.com/office/word/2010/wordprocessingGroup" xmlns:wpi="http://schemas.microsoft.com/office/word/2010/wordprocessingInk" xmlns:wne="http://schemas.microsoft.com/office/word/2006/wordml" xmlns:wps="http://schemas.microsoft.com/office/word/2010/wordprocessingShape" mc:Ignorable="w14 wp14">
   <w:footnote w:type="separator" w:id="-1">
     <w:p>
       <w:pPr>
@@ -521,7 +488,7 @@
 </file>
 
 <file path=word/styles.xml><?xml version="1.0" encoding="utf-8"?>
-<w:styles xmlns:mc="http://schemas.openxmlformats.org/markup-compatibility/2006" xmlns:r="http://schemas.openxmlformats.org/officeDocument/2006/relationships" xmlns:w="http://schemas.openxmlformats.org/wordprocessingml/2006/main" xmlns:w14="http://schemas.microsoft.com/office/word/2010/wordml" xmlns:w15="http://schemas.microsoft.com/office/word/2012/wordml" mc:Ignorable="w14 w15">
+<w:styles xmlns:mc="http://schemas.openxmlformats.org/markup-compatibility/2006" xmlns:r="http://schemas.openxmlformats.org/officeDocument/2006/relationships" xmlns:w="http://schemas.openxmlformats.org/wordprocessingml/2006/main" xmlns:w14="http://schemas.microsoft.com/office/word/2010/wordml" mc:Ignorable="w14">
   <w:docDefaults>
     <w:rPrDefault>
       <w:rPr>
@@ -537,378 +504,417 @@
       </w:pPr>
     </w:pPrDefault>
   </w:docDefaults>
-  <w:latentStyles w:defLockedState="0" w:defUIPriority="99" w:defSemiHidden="0" w:defUnhideWhenUsed="0" w:defQFormat="0" w:count="371">
-    <w:lsdException w:name="Normal" w:uiPriority="0" w:qFormat="1"/>
-    <w:lsdException w:name="heading 1" w:uiPriority="9" w:qFormat="1"/>
-    <w:lsdException w:name="heading 2" w:semiHidden="1" w:uiPriority="9" w:unhideWhenUsed="1" w:qFormat="1"/>
-    <w:lsdException w:name="heading 3" w:semiHidden="1" w:uiPriority="9" w:unhideWhenUsed="1" w:qFormat="1"/>
-    <w:lsdException w:name="heading 4" w:semiHidden="1" w:uiPriority="9" w:unhideWhenUsed="1" w:qFormat="1"/>
-    <w:lsdException w:name="heading 5" w:semiHidden="1" w:uiPriority="9" w:unhideWhenUsed="1" w:qFormat="1"/>
-    <w:lsdException w:name="heading 6" w:semiHidden="1" w:uiPriority="9" w:unhideWhenUsed="1" w:qFormat="1"/>
-    <w:lsdException w:name="heading 7" w:semiHidden="1" w:uiPriority="9" w:unhideWhenUsed="1" w:qFormat="1"/>
-    <w:lsdException w:name="heading 8" w:semiHidden="1" w:uiPriority="9" w:unhideWhenUsed="1" w:qFormat="1"/>
-    <w:lsdException w:name="heading 9" w:semiHidden="1" w:uiPriority="9" w:unhideWhenUsed="1" w:qFormat="1"/>
-    <w:lsdException w:name="index 1" w:semiHidden="1" w:unhideWhenUsed="1"/>
-    <w:lsdException w:name="index 2" w:semiHidden="1" w:unhideWhenUsed="1"/>
-    <w:lsdException w:name="index 3" w:semiHidden="1" w:unhideWhenUsed="1"/>
-    <w:lsdException w:name="index 4" w:semiHidden="1" w:unhideWhenUsed="1"/>
-    <w:lsdException w:name="index 5" w:semiHidden="1" w:unhideWhenUsed="1"/>
-    <w:lsdException w:name="index 6" w:semiHidden="1" w:unhideWhenUsed="1"/>
-    <w:lsdException w:name="index 7" w:semiHidden="1" w:unhideWhenUsed="1"/>
-    <w:lsdException w:name="index 8" w:semiHidden="1" w:unhideWhenUsed="1"/>
-    <w:lsdException w:name="index 9" w:semiHidden="1" w:unhideWhenUsed="1"/>
-    <w:lsdException w:name="toc 1" w:semiHidden="1" w:uiPriority="39" w:unhideWhenUsed="1"/>
-    <w:lsdException w:name="toc 2" w:semiHidden="1" w:uiPriority="39" w:unhideWhenUsed="1"/>
-    <w:lsdException w:name="toc 3" w:semiHidden="1" w:uiPriority="39" w:unhideWhenUsed="1"/>
-    <w:lsdException w:name="toc 4" w:semiHidden="1" w:uiPriority="39" w:unhideWhenUsed="1"/>
-    <w:lsdException w:name="toc 5" w:semiHidden="1" w:uiPriority="39" w:unhideWhenUsed="1"/>
-    <w:lsdException w:name="toc 6" w:semiHidden="1" w:uiPriority="39" w:unhideWhenUsed="1"/>
-    <w:lsdException w:name="toc 7" w:semiHidden="1" w:uiPriority="39" w:unhideWhenUsed="1"/>
-    <w:lsdException w:name="toc 8" w:semiHidden="1" w:uiPriority="39" w:unhideWhenUsed="1"/>
-    <w:lsdException w:name="toc 9" w:semiHidden="1" w:uiPriority="39" w:unhideWhenUsed="1"/>
-    <w:lsdException w:name="Normal Indent" w:semiHidden="1" w:unhideWhenUsed="1"/>
-    <w:lsdException w:name="footnote text" w:semiHidden="1" w:unhideWhenUsed="1"/>
-    <w:lsdException w:name="annotation text" w:semiHidden="1" w:unhideWhenUsed="1"/>
-    <w:lsdException w:name="header" w:semiHidden="1" w:unhideWhenUsed="1"/>
-    <w:lsdException w:name="footer" w:semiHidden="1" w:unhideWhenUsed="1"/>
-    <w:lsdException w:name="index heading" w:semiHidden="1" w:unhideWhenUsed="1"/>
-    <w:lsdException w:name="caption" w:semiHidden="1" w:uiPriority="35" w:unhideWhenUsed="1" w:qFormat="1"/>
-    <w:lsdException w:name="table of figures" w:semiHidden="1" w:unhideWhenUsed="1"/>
-    <w:lsdException w:name="envelope address" w:semiHidden="1" w:unhideWhenUsed="1"/>
-    <w:lsdException w:name="envelope return" w:semiHidden="1" w:unhideWhenUsed="1"/>
-    <w:lsdException w:name="footnote reference" w:semiHidden="1" w:unhideWhenUsed="1"/>
-    <w:lsdException w:name="annotation reference" w:semiHidden="1" w:unhideWhenUsed="1"/>
-    <w:lsdException w:name="line number" w:semiHidden="1" w:unhideWhenUsed="1"/>
-    <w:lsdException w:name="page number" w:semiHidden="1" w:unhideWhenUsed="1"/>
-    <w:lsdException w:name="endnote reference" w:semiHidden="1" w:unhideWhenUsed="1"/>
-    <w:lsdException w:name="endnote text" w:semiHidden="1" w:unhideWhenUsed="1"/>
-    <w:lsdException w:name="table of authorities" w:semiHidden="1" w:unhideWhenUsed="1"/>
-    <w:lsdException w:name="macro" w:semiHidden="1" w:unhideWhenUsed="1"/>
-    <w:lsdException w:name="toa heading" w:semiHidden="1" w:unhideWhenUsed="1"/>
-    <w:lsdException w:name="List" w:semiHidden="1" w:unhideWhenUsed="1"/>
-    <w:lsdException w:name="List Bullet" w:semiHidden="1" w:unhideWhenUsed="1"/>
-    <w:lsdException w:name="List Number" w:semiHidden="1" w:unhideWhenUsed="1"/>
-    <w:lsdException w:name="List 2" w:semiHidden="1" w:unhideWhenUsed="1"/>
-    <w:lsdException w:name="List 3" w:semiHidden="1" w:unhideWhenUsed="1"/>
-    <w:lsdException w:name="List 4" w:semiHidden="1" w:unhideWhenUsed="1"/>
-    <w:lsdException w:name="List 5" w:semiHidden="1" w:unhideWhenUsed="1"/>
-    <w:lsdException w:name="List Bullet 2" w:semiHidden="1" w:unhideWhenUsed="1"/>
-    <w:lsdException w:name="List Bullet 3" w:semiHidden="1" w:unhideWhenUsed="1"/>
-    <w:lsdException w:name="List Bullet 4" w:semiHidden="1" w:unhideWhenUsed="1"/>
-    <w:lsdException w:name="List Bullet 5" w:semiHidden="1" w:unhideWhenUsed="1"/>
-    <w:lsdException w:name="List Number 2" w:semiHidden="1" w:unhideWhenUsed="1"/>
-    <w:lsdException w:name="List Number 3" w:semiHidden="1" w:unhideWhenUsed="1"/>
-    <w:lsdException w:name="List Number 4" w:semiHidden="1" w:unhideWhenUsed="1"/>
-    <w:lsdException w:name="List Number 5" w:semiHidden="1" w:unhideWhenUsed="1"/>
-    <w:lsdException w:name="Title" w:uiPriority="10" w:qFormat="1"/>
-    <w:lsdException w:name="Closing" w:semiHidden="1" w:unhideWhenUsed="1"/>
-    <w:lsdException w:name="Signature" w:semiHidden="1" w:unhideWhenUsed="1"/>
-    <w:lsdException w:name="Default Paragraph Font" w:semiHidden="1" w:uiPriority="1" w:unhideWhenUsed="1"/>
-    <w:lsdException w:name="Body Text" w:semiHidden="1" w:unhideWhenUsed="1"/>
-    <w:lsdException w:name="Body Text Indent" w:semiHidden="1" w:unhideWhenUsed="1"/>
-    <w:lsdException w:name="List Continue" w:semiHidden="1" w:unhideWhenUsed="1"/>
-    <w:lsdException w:name="List Continue 2" w:semiHidden="1" w:unhideWhenUsed="1"/>
-    <w:lsdException w:name="List Continue 3" w:semiHidden="1" w:unhideWhenUsed="1"/>
-    <w:lsdException w:name="List Continue 4" w:semiHidden="1" w:unhideWhenUsed="1"/>
-    <w:lsdException w:name="List Continue 5" w:semiHidden="1" w:unhideWhenUsed="1"/>
-    <w:lsdException w:name="Message Header" w:semiHidden="1" w:unhideWhenUsed="1"/>
-    <w:lsdException w:name="Subtitle" w:uiPriority="11" w:qFormat="1"/>
-    <w:lsdException w:name="Salutation" w:semiHidden="1" w:unhideWhenUsed="1"/>
-    <w:lsdException w:name="Date" w:semiHidden="1" w:unhideWhenUsed="1"/>
-    <w:lsdException w:name="Body Text First Indent" w:semiHidden="1" w:unhideWhenUsed="1"/>
-    <w:lsdException w:name="Body Text First Indent 2" w:semiHidden="1" w:unhideWhenUsed="1"/>
-    <w:lsdException w:name="Note Heading" w:semiHidden="1" w:unhideWhenUsed="1"/>
-    <w:lsdException w:name="Body Text 2" w:semiHidden="1" w:unhideWhenUsed="1"/>
-    <w:lsdException w:name="Body Text 3" w:semiHidden="1" w:unhideWhenUsed="1"/>
-    <w:lsdException w:name="Body Text Indent 2" w:semiHidden="1" w:unhideWhenUsed="1"/>
-    <w:lsdException w:name="Body Text Indent 3" w:semiHidden="1" w:unhideWhenUsed="1"/>
-    <w:lsdException w:name="Block Text" w:semiHidden="1" w:unhideWhenUsed="1"/>
-    <w:lsdException w:name="Hyperlink" w:semiHidden="1" w:unhideWhenUsed="1"/>
-    <w:lsdException w:name="FollowedHyperlink" w:semiHidden="1" w:unhideWhenUsed="1"/>
-    <w:lsdException w:name="Strong" w:uiPriority="22" w:qFormat="1"/>
-    <w:lsdException w:name="Emphasis" w:uiPriority="20" w:qFormat="1"/>
-    <w:lsdException w:name="Document Map" w:semiHidden="1" w:unhideWhenUsed="1"/>
-    <w:lsdException w:name="Plain Text" w:semiHidden="1" w:unhideWhenUsed="1"/>
-    <w:lsdException w:name="E-mail Signature" w:semiHidden="1" w:unhideWhenUsed="1"/>
-    <w:lsdException w:name="HTML Top of Form" w:semiHidden="1" w:unhideWhenUsed="1"/>
-    <w:lsdException w:name="HTML Bottom of Form" w:semiHidden="1" w:unhideWhenUsed="1"/>
-    <w:lsdException w:name="Normal (Web)" w:semiHidden="1" w:unhideWhenUsed="1"/>
-    <w:lsdException w:name="HTML Acronym" w:semiHidden="1" w:unhideWhenUsed="1"/>
-    <w:lsdException w:name="HTML Address" w:semiHidden="1" w:unhideWhenUsed="1"/>
-    <w:lsdException w:name="HTML Cite" w:semiHidden="1" w:unhideWhenUsed="1"/>
-    <w:lsdException w:name="HTML Code" w:semiHidden="1" w:unhideWhenUsed="1"/>
-    <w:lsdException w:name="HTML Definition" w:semiHidden="1" w:unhideWhenUsed="1"/>
-    <w:lsdException w:name="HTML Keyboard" w:semiHidden="1" w:unhideWhenUsed="1"/>
-    <w:lsdException w:name="HTML Preformatted" w:semiHidden="1" w:unhideWhenUsed="1"/>
-    <w:lsdException w:name="HTML Sample" w:semiHidden="1" w:unhideWhenUsed="1"/>
-    <w:lsdException w:name="HTML Typewriter" w:semiHidden="1" w:unhideWhenUsed="1"/>
-    <w:lsdException w:name="HTML Variable" w:semiHidden="1" w:unhideWhenUsed="1"/>
-    <w:lsdException w:name="Normal Table" w:semiHidden="1" w:unhideWhenUsed="1"/>
-    <w:lsdException w:name="annotation subject" w:semiHidden="1" w:unhideWhenUsed="1"/>
-    <w:lsdException w:name="No List" w:semiHidden="1" w:unhideWhenUsed="1"/>
-    <w:lsdException w:name="Outline List 1" w:semiHidden="1" w:unhideWhenUsed="1"/>
-    <w:lsdException w:name="Outline List 2" w:semiHidden="1" w:unhideWhenUsed="1"/>
-    <w:lsdException w:name="Outline List 3" w:semiHidden="1" w:unhideWhenUsed="1"/>
-    <w:lsdException w:name="Table Simple 1" w:semiHidden="1" w:unhideWhenUsed="1"/>
-    <w:lsdException w:name="Table Simple 2" w:semiHidden="1" w:unhideWhenUsed="1"/>
-    <w:lsdException w:name="Table Simple 3" w:semiHidden="1" w:unhideWhenUsed="1"/>
-    <w:lsdException w:name="Table Classic 1" w:semiHidden="1" w:unhideWhenUsed="1"/>
-    <w:lsdException w:name="Table Classic 2" w:semiHidden="1" w:unhideWhenUsed="1"/>
-    <w:lsdException w:name="Table Classic 3" w:semiHidden="1" w:unhideWhenUsed="1"/>
-    <w:lsdException w:name="Table Classic 4" w:semiHidden="1" w:unhideWhenUsed="1"/>
-    <w:lsdException w:name="Table Colorful 1" w:semiHidden="1" w:unhideWhenUsed="1"/>
-    <w:lsdException w:name="Table Colorful 2" w:semiHidden="1" w:unhideWhenUsed="1"/>
-    <w:lsdException w:name="Table Colorful 3" w:semiHidden="1" w:unhideWhenUsed="1"/>
-    <w:lsdException w:name="Table Columns 1" w:semiHidden="1" w:unhideWhenUsed="1"/>
-    <w:lsdException w:name="Table Columns 2" w:semiHidden="1" w:unhideWhenUsed="1"/>
-    <w:lsdException w:name="Table Columns 3" w:semiHidden="1" w:unhideWhenUsed="1"/>
-    <w:lsdException w:name="Table Columns 4" w:semiHidden="1" w:unhideWhenUsed="1"/>
-    <w:lsdException w:name="Table Columns 5" w:semiHidden="1" w:unhideWhenUsed="1"/>
-    <w:lsdException w:name="Table Grid 1" w:semiHidden="1" w:unhideWhenUsed="1"/>
-    <w:lsdException w:name="Table Grid 2" w:semiHidden="1" w:unhideWhenUsed="1"/>
-    <w:lsdException w:name="Table Grid 3" w:semiHidden="1" w:unhideWhenUsed="1"/>
-    <w:lsdException w:name="Table Grid 4" w:semiHidden="1" w:unhideWhenUsed="1"/>
-    <w:lsdException w:name="Table Grid 5" w:semiHidden="1" w:unhideWhenUsed="1"/>
-    <w:lsdException w:name="Table Grid 6" w:semiHidden="1" w:unhideWhenUsed="1"/>
-    <w:lsdException w:name="Table Grid 7" w:semiHidden="1" w:unhideWhenUsed="1"/>
-    <w:lsdException w:name="Table Grid 8" w:semiHidden="1" w:unhideWhenUsed="1"/>
-    <w:lsdException w:name="Table List 1" w:semiHidden="1" w:unhideWhenUsed="1"/>
-    <w:lsdException w:name="Table List 2" w:semiHidden="1" w:unhideWhenUsed="1"/>
-    <w:lsdException w:name="Table List 3" w:semiHidden="1" w:unhideWhenUsed="1"/>
-    <w:lsdException w:name="Table List 4" w:semiHidden="1" w:unhideWhenUsed="1"/>
-    <w:lsdException w:name="Table List 5" w:semiHidden="1" w:unhideWhenUsed="1"/>
-    <w:lsdException w:name="Table List 6" w:semiHidden="1" w:unhideWhenUsed="1"/>
-    <w:lsdException w:name="Table List 7" w:semiHidden="1" w:unhideWhenUsed="1"/>
-    <w:lsdException w:name="Table List 8" w:semiHidden="1" w:unhideWhenUsed="1"/>
-    <w:lsdException w:name="Table 3D effects 1" w:semiHidden="1" w:unhideWhenUsed="1"/>
-    <w:lsdException w:name="Table 3D effects 2" w:semiHidden="1" w:unhideWhenUsed="1"/>
-    <w:lsdException w:name="Table 3D effects 3" w:semiHidden="1" w:unhideWhenUsed="1"/>
-    <w:lsdException w:name="Table Contemporary" w:semiHidden="1" w:unhideWhenUsed="1"/>
-    <w:lsdException w:name="Table Elegant" w:semiHidden="1" w:unhideWhenUsed="1"/>
-    <w:lsdException w:name="Table Professional" w:semiHidden="1" w:unhideWhenUsed="1"/>
-    <w:lsdException w:name="Table Subtle 1" w:semiHidden="1" w:unhideWhenUsed="1"/>
-    <w:lsdException w:name="Table Subtle 2" w:semiHidden="1" w:unhideWhenUsed="1"/>
-    <w:lsdException w:name="Table Web 1" w:semiHidden="1" w:unhideWhenUsed="1"/>
-    <w:lsdException w:name="Table Web 2" w:semiHidden="1" w:unhideWhenUsed="1"/>
-    <w:lsdException w:name="Table Web 3" w:semiHidden="1" w:unhideWhenUsed="1"/>
-    <w:lsdException w:name="Balloon Text" w:semiHidden="1" w:unhideWhenUsed="1"/>
-    <w:lsdException w:name="Table Grid" w:uiPriority="59"/>
-    <w:lsdException w:name="Table Theme" w:semiHidden="1" w:unhideWhenUsed="1"/>
-    <w:lsdException w:name="Placeholder Text" w:semiHidden="1"/>
-    <w:lsdException w:name="No Spacing" w:uiPriority="1" w:qFormat="1"/>
-    <w:lsdException w:name="Light Shading" w:uiPriority="60"/>
-    <w:lsdException w:name="Light List" w:uiPriority="61"/>
-    <w:lsdException w:name="Light Grid" w:uiPriority="62"/>
-    <w:lsdException w:name="Medium Shading 1" w:uiPriority="63"/>
-    <w:lsdException w:name="Medium Shading 2" w:uiPriority="64"/>
-    <w:lsdException w:name="Medium List 1" w:uiPriority="65"/>
-    <w:lsdException w:name="Medium List 2" w:uiPriority="66"/>
-    <w:lsdException w:name="Medium Grid 1" w:uiPriority="67"/>
-    <w:lsdException w:name="Medium Grid 2" w:uiPriority="68"/>
-    <w:lsdException w:name="Medium Grid 3" w:uiPriority="69"/>
-    <w:lsdException w:name="Dark List" w:uiPriority="70"/>
-    <w:lsdException w:name="Colorful Shading" w:uiPriority="71"/>
-    <w:lsdException w:name="Colorful List" w:uiPriority="72"/>
-    <w:lsdException w:name="Colorful Grid" w:uiPriority="73"/>
-    <w:lsdException w:name="Light Shading Accent 1" w:uiPriority="60"/>
-    <w:lsdException w:name="Light List Accent 1" w:uiPriority="61"/>
-    <w:lsdException w:name="Light Grid Accent 1" w:uiPriority="62"/>
-    <w:lsdException w:name="Medium Shading 1 Accent 1" w:uiPriority="63"/>
-    <w:lsdException w:name="Medium Shading 2 Accent 1" w:uiPriority="64"/>
-    <w:lsdException w:name="Medium List 1 Accent 1" w:uiPriority="65"/>
-    <w:lsdException w:name="Revision" w:semiHidden="1"/>
-    <w:lsdException w:name="List Paragraph" w:uiPriority="34" w:qFormat="1"/>
-    <w:lsdException w:name="Quote" w:uiPriority="29" w:qFormat="1"/>
-    <w:lsdException w:name="Intense Quote" w:uiPriority="30" w:qFormat="1"/>
-    <w:lsdException w:name="Medium List 2 Accent 1" w:uiPriority="66"/>
-    <w:lsdException w:name="Medium Grid 1 Accent 1" w:uiPriority="67"/>
-    <w:lsdException w:name="Medium Grid 2 Accent 1" w:uiPriority="68"/>
-    <w:lsdException w:name="Medium Grid 3 Accent 1" w:uiPriority="69"/>
-    <w:lsdException w:name="Dark List Accent 1" w:uiPriority="70"/>
-    <w:lsdException w:name="Colorful Shading Accent 1" w:uiPriority="71"/>
-    <w:lsdException w:name="Colorful List Accent 1" w:uiPriority="72"/>
-    <w:lsdException w:name="Colorful Grid Accent 1" w:uiPriority="73"/>
-    <w:lsdException w:name="Light Shading Accent 2" w:uiPriority="60"/>
-    <w:lsdException w:name="Light List Accent 2" w:uiPriority="61"/>
-    <w:lsdException w:name="Light Grid Accent 2" w:uiPriority="62"/>
-    <w:lsdException w:name="Medium Shading 1 Accent 2" w:uiPriority="63"/>
-    <w:lsdException w:name="Medium Shading 2 Accent 2" w:uiPriority="64"/>
-    <w:lsdException w:name="Medium List 1 Accent 2" w:uiPriority="65"/>
-    <w:lsdException w:name="Medium List 2 Accent 2" w:uiPriority="66"/>
-    <w:lsdException w:name="Medium Grid 1 Accent 2" w:uiPriority="67"/>
-    <w:lsdException w:name="Medium Grid 2 Accent 2" w:uiPriority="68"/>
-    <w:lsdException w:name="Medium Grid 3 Accent 2" w:uiPriority="69"/>
-    <w:lsdException w:name="Dark List Accent 2" w:uiPriority="70"/>
-    <w:lsdException w:name="Colorful Shading Accent 2" w:uiPriority="71"/>
-    <w:lsdException w:name="Colorful List Accent 2" w:uiPriority="72"/>
-    <w:lsdException w:name="Colorful Grid Accent 2" w:uiPriority="73"/>
-    <w:lsdException w:name="Light Shading Accent 3" w:uiPriority="60"/>
-    <w:lsdException w:name="Light List Accent 3" w:uiPriority="61"/>
-    <w:lsdException w:name="Light Grid Accent 3" w:uiPriority="62"/>
-    <w:lsdException w:name="Medium Shading 1 Accent 3" w:uiPriority="63"/>
-    <w:lsdException w:name="Medium Shading 2 Accent 3" w:uiPriority="64"/>
-    <w:lsdException w:name="Medium List 1 Accent 3" w:uiPriority="65"/>
-    <w:lsdException w:name="Medium List 2 Accent 3" w:uiPriority="66"/>
-    <w:lsdException w:name="Medium Grid 1 Accent 3" w:uiPriority="67"/>
-    <w:lsdException w:name="Medium Grid 2 Accent 3" w:uiPriority="68"/>
-    <w:lsdException w:name="Medium Grid 3 Accent 3" w:uiPriority="69"/>
-    <w:lsdException w:name="Dark List Accent 3" w:uiPriority="70"/>
-    <w:lsdException w:name="Colorful Shading Accent 3" w:uiPriority="71"/>
-    <w:lsdException w:name="Colorful List Accent 3" w:uiPriority="72"/>
-    <w:lsdException w:name="Colorful Grid Accent 3" w:uiPriority="73"/>
-    <w:lsdException w:name="Light Shading Accent 4" w:uiPriority="60"/>
-    <w:lsdException w:name="Light List Accent 4" w:uiPriority="61"/>
-    <w:lsdException w:name="Light Grid Accent 4" w:uiPriority="62"/>
-    <w:lsdException w:name="Medium Shading 1 Accent 4" w:uiPriority="63"/>
-    <w:lsdException w:name="Medium Shading 2 Accent 4" w:uiPriority="64"/>
-    <w:lsdException w:name="Medium List 1 Accent 4" w:uiPriority="65"/>
-    <w:lsdException w:name="Medium List 2 Accent 4" w:uiPriority="66"/>
-    <w:lsdException w:name="Medium Grid 1 Accent 4" w:uiPriority="67"/>
-    <w:lsdException w:name="Medium Grid 2 Accent 4" w:uiPriority="68"/>
-    <w:lsdException w:name="Medium Grid 3 Accent 4" w:uiPriority="69"/>
-    <w:lsdException w:name="Dark List Accent 4" w:uiPriority="70"/>
-    <w:lsdException w:name="Colorful Shading Accent 4" w:uiPriority="71"/>
-    <w:lsdException w:name="Colorful List Accent 4" w:uiPriority="72"/>
-    <w:lsdException w:name="Colorful Grid Accent 4" w:uiPriority="73"/>
-    <w:lsdException w:name="Light Shading Accent 5" w:uiPriority="60"/>
-    <w:lsdException w:name="Light List Accent 5" w:uiPriority="61"/>
-    <w:lsdException w:name="Light Grid Accent 5" w:uiPriority="62"/>
-    <w:lsdException w:name="Medium Shading 1 Accent 5" w:uiPriority="63"/>
-    <w:lsdException w:name="Medium Shading 2 Accent 5" w:uiPriority="64"/>
-    <w:lsdException w:name="Medium List 1 Accent 5" w:uiPriority="65"/>
-    <w:lsdException w:name="Medium List 2 Accent 5" w:uiPriority="66"/>
-    <w:lsdException w:name="Medium Grid 1 Accent 5" w:uiPriority="67"/>
-    <w:lsdException w:name="Medium Grid 2 Accent 5" w:uiPriority="68"/>
-    <w:lsdException w:name="Medium Grid 3 Accent 5" w:uiPriority="69"/>
-    <w:lsdException w:name="Dark List Accent 5" w:uiPriority="70"/>
-    <w:lsdException w:name="Colorful Shading Accent 5" w:uiPriority="71"/>
-    <w:lsdException w:name="Colorful List Accent 5" w:uiPriority="72"/>
-    <w:lsdException w:name="Colorful Grid Accent 5" w:uiPriority="73"/>
-    <w:lsdException w:name="Light Shading Accent 6" w:uiPriority="60"/>
-    <w:lsdException w:name="Light List Accent 6" w:uiPriority="61"/>
-    <w:lsdException w:name="Light Grid Accent 6" w:uiPriority="62"/>
-    <w:lsdException w:name="Medium Shading 1 Accent 6" w:uiPriority="63"/>
-    <w:lsdException w:name="Medium Shading 2 Accent 6" w:uiPriority="64"/>
-    <w:lsdException w:name="Medium List 1 Accent 6" w:uiPriority="65"/>
-    <w:lsdException w:name="Medium List 2 Accent 6" w:uiPriority="66"/>
-    <w:lsdException w:name="Medium Grid 1 Accent 6" w:uiPriority="67"/>
-    <w:lsdException w:name="Medium Grid 2 Accent 6" w:uiPriority="68"/>
-    <w:lsdException w:name="Medium Grid 3 Accent 6" w:uiPriority="69"/>
-    <w:lsdException w:name="Dark List Accent 6" w:uiPriority="70"/>
-    <w:lsdException w:name="Colorful Shading Accent 6" w:uiPriority="71"/>
-    <w:lsdException w:name="Colorful List Accent 6" w:uiPriority="72"/>
-    <w:lsdException w:name="Colorful Grid Accent 6" w:uiPriority="73"/>
-    <w:lsdException w:name="Subtle Emphasis" w:uiPriority="19" w:qFormat="1"/>
-    <w:lsdException w:name="Intense Emphasis" w:uiPriority="21" w:qFormat="1"/>
-    <w:lsdException w:name="Subtle Reference" w:uiPriority="31" w:qFormat="1"/>
-    <w:lsdException w:name="Intense Reference" w:uiPriority="32" w:qFormat="1"/>
-    <w:lsdException w:name="Book Title" w:uiPriority="33" w:qFormat="1"/>
-    <w:lsdException w:name="Bibliography" w:semiHidden="1" w:uiPriority="37" w:unhideWhenUsed="1"/>
-    <w:lsdException w:name="TOC Heading" w:semiHidden="1" w:uiPriority="39" w:unhideWhenUsed="1" w:qFormat="1"/>
-    <w:lsdException w:name="Plain Table 1" w:uiPriority="41"/>
-    <w:lsdException w:name="Plain Table 2" w:uiPriority="42"/>
-    <w:lsdException w:name="Plain Table 3" w:uiPriority="43"/>
-    <w:lsdException w:name="Plain Table 4" w:uiPriority="44"/>
-    <w:lsdException w:name="Plain Table 5" w:uiPriority="45"/>
-    <w:lsdException w:name="Grid Table Light" w:uiPriority="40"/>
-    <w:lsdException w:name="Grid Table 1 Light" w:uiPriority="46"/>
-    <w:lsdException w:name="Grid Table 2" w:uiPriority="47"/>
-    <w:lsdException w:name="Grid Table 3" w:uiPriority="48"/>
-    <w:lsdException w:name="Grid Table 4" w:uiPriority="49"/>
-    <w:lsdException w:name="Grid Table 5 Dark" w:uiPriority="50"/>
-    <w:lsdException w:name="Grid Table 6 Colorful" w:uiPriority="51"/>
-    <w:lsdException w:name="Grid Table 7 Colorful" w:uiPriority="52"/>
-    <w:lsdException w:name="Grid Table 1 Light Accent 1" w:uiPriority="46"/>
-    <w:lsdException w:name="Grid Table 2 Accent 1" w:uiPriority="47"/>
-    <w:lsdException w:name="Grid Table 3 Accent 1" w:uiPriority="48"/>
-    <w:lsdException w:name="Grid Table 4 Accent 1" w:uiPriority="49"/>
-    <w:lsdException w:name="Grid Table 5 Dark Accent 1" w:uiPriority="50"/>
-    <w:lsdException w:name="Grid Table 6 Colorful Accent 1" w:uiPriority="51"/>
-    <w:lsdException w:name="Grid Table 7 Colorful Accent 1" w:uiPriority="52"/>
-    <w:lsdException w:name="Grid Table 1 Light Accent 2" w:uiPriority="46"/>
-    <w:lsdException w:name="Grid Table 2 Accent 2" w:uiPriority="47"/>
-    <w:lsdException w:name="Grid Table 3 Accent 2" w:uiPriority="48"/>
-    <w:lsdException w:name="Grid Table 4 Accent 2" w:uiPriority="49"/>
-    <w:lsdException w:name="Grid Table 5 Dark Accent 2" w:uiPriority="50"/>
-    <w:lsdException w:name="Grid Table 6 Colorful Accent 2" w:uiPriority="51"/>
-    <w:lsdException w:name="Grid Table 7 Colorful Accent 2" w:uiPriority="52"/>
-    <w:lsdException w:name="Grid Table 1 Light Accent 3" w:uiPriority="46"/>
-    <w:lsdException w:name="Grid Table 2 Accent 3" w:uiPriority="47"/>
-    <w:lsdException w:name="Grid Table 3 Accent 3" w:uiPriority="48"/>
-    <w:lsdException w:name="Grid Table 4 Accent 3" w:uiPriority="49"/>
-    <w:lsdException w:name="Grid Table 5 Dark Accent 3" w:uiPriority="50"/>
-    <w:lsdException w:name="Grid Table 6 Colorful Accent 3" w:uiPriority="51"/>
-    <w:lsdException w:name="Grid Table 7 Colorful Accent 3" w:uiPriority="52"/>
-    <w:lsdException w:name="Grid Table 1 Light Accent 4" w:uiPriority="46"/>
-    <w:lsdException w:name="Grid Table 2 Accent 4" w:uiPriority="47"/>
-    <w:lsdException w:name="Grid Table 3 Accent 4" w:uiPriority="48"/>
-    <w:lsdException w:name="Grid Table 4 Accent 4" w:uiPriority="49"/>
-    <w:lsdException w:name="Grid Table 5 Dark Accent 4" w:uiPriority="50"/>
-    <w:lsdException w:name="Grid Table 6 Colorful Accent 4" w:uiPriority="51"/>
-    <w:lsdException w:name="Grid Table 7 Colorful Accent 4" w:uiPriority="52"/>
-    <w:lsdException w:name="Grid Table 1 Light Accent 5" w:uiPriority="46"/>
-    <w:lsdException w:name="Grid Table 2 Accent 5" w:uiPriority="47"/>
-    <w:lsdException w:name="Grid Table 3 Accent 5" w:uiPriority="48"/>
-    <w:lsdException w:name="Grid Table 4 Accent 5" w:uiPriority="49"/>
-    <w:lsdException w:name="Grid Table 5 Dark Accent 5" w:uiPriority="50"/>
-    <w:lsdException w:name="Grid Table 6 Colorful Accent 5" w:uiPriority="51"/>
-    <w:lsdException w:name="Grid Table 7 Colorful Accent 5" w:uiPriority="52"/>
-    <w:lsdException w:name="Grid Table 1 Light Accent 6" w:uiPriority="46"/>
-    <w:lsdException w:name="Grid Table 2 Accent 6" w:uiPriority="47"/>
-    <w:lsdException w:name="Grid Table 3 Accent 6" w:uiPriority="48"/>
-    <w:lsdException w:name="Grid Table 4 Accent 6" w:uiPriority="49"/>
-    <w:lsdException w:name="Grid Table 5 Dark Accent 6" w:uiPriority="50"/>
-    <w:lsdException w:name="Grid Table 6 Colorful Accent 6" w:uiPriority="51"/>
-    <w:lsdException w:name="Grid Table 7 Colorful Accent 6" w:uiPriority="52"/>
-    <w:lsdException w:name="List Table 1 Light" w:uiPriority="46"/>
-    <w:lsdException w:name="List Table 2" w:uiPriority="47"/>
-    <w:lsdException w:name="List Table 3" w:uiPriority="48"/>
-    <w:lsdException w:name="List Table 4" w:uiPriority="49"/>
-    <w:lsdException w:name="List Table 5 Dark" w:uiPriority="50"/>
-    <w:lsdException w:name="List Table 6 Colorful" w:uiPriority="51"/>
-    <w:lsdException w:name="List Table 7 Colorful" w:uiPriority="52"/>
-    <w:lsdException w:name="List Table 1 Light Accent 1" w:uiPriority="46"/>
-    <w:lsdException w:name="List Table 2 Accent 1" w:uiPriority="47"/>
-    <w:lsdException w:name="List Table 3 Accent 1" w:uiPriority="48"/>
-    <w:lsdException w:name="List Table 4 Accent 1" w:uiPriority="49"/>
-    <w:lsdException w:name="List Table 5 Dark Accent 1" w:uiPriority="50"/>
-    <w:lsdException w:name="List Table 6 Colorful Accent 1" w:uiPriority="51"/>
-    <w:lsdException w:name="List Table 7 Colorful Accent 1" w:uiPriority="52"/>
-    <w:lsdException w:name="List Table 1 Light Accent 2" w:uiPriority="46"/>
-    <w:lsdException w:name="List Table 2 Accent 2" w:uiPriority="47"/>
-    <w:lsdException w:name="List Table 3 Accent 2" w:uiPriority="48"/>
-    <w:lsdException w:name="List Table 4 Accent 2" w:uiPriority="49"/>
-    <w:lsdException w:name="List Table 5 Dark Accent 2" w:uiPriority="50"/>
-    <w:lsdException w:name="List Table 6 Colorful Accent 2" w:uiPriority="51"/>
-    <w:lsdException w:name="List Table 7 Colorful Accent 2" w:uiPriority="52"/>
-    <w:lsdException w:name="List Table 1 Light Accent 3" w:uiPriority="46"/>
-    <w:lsdException w:name="List Table 2 Accent 3" w:uiPriority="47"/>
-    <w:lsdException w:name="List Table 3 Accent 3" w:uiPriority="48"/>
-    <w:lsdException w:name="List Table 4 Accent 3" w:uiPriority="49"/>
-    <w:lsdException w:name="List Table 5 Dark Accent 3" w:uiPriority="50"/>
-    <w:lsdException w:name="List Table 6 Colorful Accent 3" w:uiPriority="51"/>
-    <w:lsdException w:name="List Table 7 Colorful Accent 3" w:uiPriority="52"/>
-    <w:lsdException w:name="List Table 1 Light Accent 4" w:uiPriority="46"/>
-    <w:lsdException w:name="List Table 2 Accent 4" w:uiPriority="47"/>
-    <w:lsdException w:name="List Table 3 Accent 4" w:uiPriority="48"/>
-    <w:lsdException w:name="List Table 4 Accent 4" w:uiPriority="49"/>
-    <w:lsdException w:name="List Table 5 Dark Accent 4" w:uiPriority="50"/>
-    <w:lsdException w:name="List Table 6 Colorful Accent 4" w:uiPriority="51"/>
-    <w:lsdException w:name="List Table 7 Colorful Accent 4" w:uiPriority="52"/>
-    <w:lsdException w:name="List Table 1 Light Accent 5" w:uiPriority="46"/>
-    <w:lsdException w:name="List Table 2 Accent 5" w:uiPriority="47"/>
-    <w:lsdException w:name="List Table 3 Accent 5" w:uiPriority="48"/>
-    <w:lsdException w:name="List Table 4 Accent 5" w:uiPriority="49"/>
-    <w:lsdException w:name="List Table 5 Dark Accent 5" w:uiPriority="50"/>
-    <w:lsdException w:name="List Table 6 Colorful Accent 5" w:uiPriority="51"/>
-    <w:lsdException w:name="List Table 7 Colorful Accent 5" w:uiPriority="52"/>
-    <w:lsdException w:name="List Table 1 Light Accent 6" w:uiPriority="46"/>
-    <w:lsdException w:name="List Table 2 Accent 6" w:uiPriority="47"/>
-    <w:lsdException w:name="List Table 3 Accent 6" w:uiPriority="48"/>
-    <w:lsdException w:name="List Table 4 Accent 6" w:uiPriority="49"/>
-    <w:lsdException w:name="List Table 5 Dark Accent 6" w:uiPriority="50"/>
-    <w:lsdException w:name="List Table 6 Colorful Accent 6" w:uiPriority="51"/>
-    <w:lsdException w:name="List Table 7 Colorful Accent 6" w:uiPriority="52"/>
+  <w:latentStyles w:defLockedState="0" w:defUIPriority="99" w:defSemiHidden="1" w:defUnhideWhenUsed="1" w:defQFormat="0" w:count="267">
+    <w:lsdException w:name="Normal" w:semiHidden="0" w:uiPriority="0" w:unhideWhenUsed="0" w:qFormat="1"/>
+    <w:lsdException w:name="heading 1" w:semiHidden="0" w:uiPriority="9" w:unhideWhenUsed="0" w:qFormat="1"/>
+    <w:lsdException w:name="heading 2" w:uiPriority="9" w:qFormat="1"/>
+    <w:lsdException w:name="heading 3" w:uiPriority="9" w:qFormat="1"/>
+    <w:lsdException w:name="heading 4" w:uiPriority="9" w:qFormat="1"/>
+    <w:lsdException w:name="heading 5" w:uiPriority="9" w:qFormat="1"/>
+    <w:lsdException w:name="heading 6" w:uiPriority="9" w:qFormat="1"/>
+    <w:lsdException w:name="heading 7" w:uiPriority="9" w:qFormat="1"/>
+    <w:lsdException w:name="heading 8" w:uiPriority="9" w:qFormat="1"/>
+    <w:lsdException w:name="heading 9" w:uiPriority="9" w:qFormat="1"/>
+    <w:lsdException w:name="toc 1" w:uiPriority="39"/>
+    <w:lsdException w:name="toc 2" w:uiPriority="39"/>
+    <w:lsdException w:name="toc 3" w:uiPriority="39"/>
+    <w:lsdException w:name="toc 4" w:uiPriority="39"/>
+    <w:lsdException w:name="toc 5" w:uiPriority="39"/>
+    <w:lsdException w:name="toc 6" w:uiPriority="39"/>
+    <w:lsdException w:name="toc 7" w:uiPriority="39"/>
+    <w:lsdException w:name="toc 8" w:uiPriority="39"/>
+    <w:lsdException w:name="toc 9" w:uiPriority="39"/>
+    <w:lsdException w:name="caption" w:uiPriority="35" w:qFormat="1"/>
+    <w:lsdException w:name="Title" w:semiHidden="0" w:uiPriority="10" w:unhideWhenUsed="0" w:qFormat="1"/>
+    <w:lsdException w:name="Default Paragraph Font" w:uiPriority="1"/>
+    <w:lsdException w:name="Subtitle" w:semiHidden="0" w:uiPriority="11" w:unhideWhenUsed="0" w:qFormat="1"/>
+    <w:lsdException w:name="Strong" w:semiHidden="0" w:uiPriority="22" w:unhideWhenUsed="0" w:qFormat="1"/>
+    <w:lsdException w:name="Emphasis" w:semiHidden="0" w:uiPriority="20" w:unhideWhenUsed="0" w:qFormat="1"/>
+    <w:lsdException w:name="Table Grid" w:semiHidden="0" w:uiPriority="59" w:unhideWhenUsed="0"/>
+    <w:lsdException w:name="Placeholder Text" w:unhideWhenUsed="0"/>
+    <w:lsdException w:name="No Spacing" w:semiHidden="0" w:uiPriority="1" w:unhideWhenUsed="0" w:qFormat="1"/>
+    <w:lsdException w:name="Light Shading" w:semiHidden="0" w:uiPriority="60" w:unhideWhenUsed="0"/>
+    <w:lsdException w:name="Light List" w:semiHidden="0" w:uiPriority="61" w:unhideWhenUsed="0"/>
+    <w:lsdException w:name="Light Grid" w:semiHidden="0" w:uiPriority="62" w:unhideWhenUsed="0"/>
+    <w:lsdException w:name="Medium Shading 1" w:semiHidden="0" w:uiPriority="63" w:unhideWhenUsed="0"/>
+    <w:lsdException w:name="Medium Shading 2" w:semiHidden="0" w:uiPriority="64" w:unhideWhenUsed="0"/>
+    <w:lsdException w:name="Medium List 1" w:semiHidden="0" w:uiPriority="65" w:unhideWhenUsed="0"/>
+    <w:lsdException w:name="Medium List 2" w:semiHidden="0" w:uiPriority="66" w:unhideWhenUsed="0"/>
+    <w:lsdException w:name="Medium Grid 1" w:semiHidden="0" w:uiPriority="67" w:unhideWhenUsed="0"/>
+    <w:lsdException w:name="Medium Grid 2" w:semiHidden="0" w:uiPriority="68" w:unhideWhenUsed="0"/>
+    <w:lsdException w:name="Medium Grid 3" w:semiHidden="0" w:uiPriority="69" w:unhideWhenUsed="0"/>
+    <w:lsdException w:name="Dark List" w:semiHidden="0" w:uiPriority="70" w:unhideWhenUsed="0"/>
+    <w:lsdException w:name="Colorful Shading" w:semiHidden="0" w:uiPriority="71" w:unhideWhenUsed="0"/>
+    <w:lsdException w:name="Colorful List" w:semiHidden="0" w:uiPriority="72" w:unhideWhenUsed="0"/>
+    <w:lsdException w:name="Colorful Grid" w:semiHidden="0" w:uiPriority="73" w:unhideWhenUsed="0"/>
+    <w:lsdException w:name="Light Shading Accent 1" w:semiHidden="0" w:uiPriority="60" w:unhideWhenUsed="0"/>
+    <w:lsdException w:name="Light List Accent 1" w:semiHidden="0" w:uiPriority="61" w:unhideWhenUsed="0"/>
+    <w:lsdException w:name="Light Grid Accent 1" w:semiHidden="0" w:uiPriority="62" w:unhideWhenUsed="0"/>
+    <w:lsdException w:name="Medium Shading 1 Accent 1" w:semiHidden="0" w:uiPriority="63" w:unhideWhenUsed="0"/>
+    <w:lsdException w:name="Medium Shading 2 Accent 1" w:semiHidden="0" w:uiPriority="64" w:unhideWhenUsed="0"/>
+    <w:lsdException w:name="Medium List 1 Accent 1" w:semiHidden="0" w:uiPriority="65" w:unhideWhenUsed="0"/>
+    <w:lsdException w:name="Revision" w:unhideWhenUsed="0"/>
+    <w:lsdException w:name="List Paragraph" w:semiHidden="0" w:uiPriority="34" w:unhideWhenUsed="0" w:qFormat="1"/>
+    <w:lsdException w:name="Quote" w:semiHidden="0" w:uiPriority="29" w:unhideWhenUsed="0" w:qFormat="1"/>
+    <w:lsdException w:name="Intense Quote" w:semiHidden="0" w:uiPriority="30" w:unhideWhenUsed="0" w:qFormat="1"/>
+    <w:lsdException w:name="Medium List 2 Accent 1" w:semiHidden="0" w:uiPriority="66" w:unhideWhenUsed="0"/>
+    <w:lsdException w:name="Medium Grid 1 Accent 1" w:semiHidden="0" w:uiPriority="67" w:unhideWhenUsed="0"/>
+    <w:lsdException w:name="Medium Grid 2 Accent 1" w:semiHidden="0" w:uiPriority="68" w:unhideWhenUsed="0"/>
+    <w:lsdException w:name="Medium Grid 3 Accent 1" w:semiHidden="0" w:uiPriority="69" w:unhideWhenUsed="0"/>
+    <w:lsdException w:name="Dark List Accent 1" w:semiHidden="0" w:uiPriority="70" w:unhideWhenUsed="0"/>
+    <w:lsdException w:name="Colorful Shading Accent 1" w:semiHidden="0" w:uiPriority="71" w:unhideWhenUsed="0"/>
+    <w:lsdException w:name="Colorful List Accent 1" w:semiHidden="0" w:uiPriority="72" w:unhideWhenUsed="0"/>
+    <w:lsdException w:name="Colorful Grid Accent 1" w:semiHidden="0" w:uiPriority="73" w:unhideWhenUsed="0"/>
+    <w:lsdException w:name="Light Shading Accent 2" w:semiHidden="0" w:uiPriority="60" w:unhideWhenUsed="0"/>
+    <w:lsdException w:name="Light List Accent 2" w:semiHidden="0" w:uiPriority="61" w:unhideWhenUsed="0"/>
+    <w:lsdException w:name="Light Grid Accent 2" w:semiHidden="0" w:uiPriority="62" w:unhideWhenUsed="0"/>
+    <w:lsdException w:name="Medium Shading 1 Accent 2" w:semiHidden="0" w:uiPriority="63" w:unhideWhenUsed="0"/>
+    <w:lsdException w:name="Medium Shading 2 Accent 2" w:semiHidden="0" w:uiPriority="64" w:unhideWhenUsed="0"/>
+    <w:lsdException w:name="Medium List 1 Accent 2" w:semiHidden="0" w:uiPriority="65" w:unhideWhenUsed="0"/>
+    <w:lsdException w:name="Medium List 2 Accent 2" w:semiHidden="0" w:uiPriority="66" w:unhideWhenUsed="0"/>
+    <w:lsdException w:name="Medium Grid 1 Accent 2" w:semiHidden="0" w:uiPriority="67" w:unhideWhenUsed="0"/>
+    <w:lsdException w:name="Medium Grid 2 Accent 2" w:semiHidden="0" w:uiPriority="68" w:unhideWhenUsed="0"/>
+    <w:lsdException w:name="Medium Grid 3 Accent 2" w:semiHidden="0" w:uiPriority="69" w:unhideWhenUsed="0"/>
+    <w:lsdException w:name="Dark List Accent 2" w:semiHidden="0" w:uiPriority="70" w:unhideWhenUsed="0"/>
+    <w:lsdException w:name="Colorful Shading Accent 2" w:semiHidden="0" w:uiPriority="71" w:unhideWhenUsed="0"/>
+    <w:lsdException w:name="Colorful List Accent 2" w:semiHidden="0" w:uiPriority="72" w:unhideWhenUsed="0"/>
+    <w:lsdException w:name="Colorful Grid Accent 2" w:semiHidden="0" w:uiPriority="73" w:unhideWhenUsed="0"/>
+    <w:lsdException w:name="Light Shading Accent 3" w:semiHidden="0" w:uiPriority="60" w:unhideWhenUsed="0"/>
+    <w:lsdException w:name="Light List Accent 3" w:semiHidden="0" w:uiPriority="61" w:unhideWhenUsed="0"/>
+    <w:lsdException w:name="Light Grid Accent 3" w:semiHidden="0" w:uiPriority="62" w:unhideWhenUsed="0"/>
+    <w:lsdException w:name="Medium Shading 1 Accent 3" w:semiHidden="0" w:uiPriority="63" w:unhideWhenUsed="0"/>
+    <w:lsdException w:name="Medium Shading 2 Accent 3" w:semiHidden="0" w:uiPriority="64" w:unhideWhenUsed="0"/>
+    <w:lsdException w:name="Medium List 1 Accent 3" w:semiHidden="0" w:uiPriority="65" w:unhideWhenUsed="0"/>
+    <w:lsdException w:name="Medium List 2 Accent 3" w:semiHidden="0" w:uiPriority="66" w:unhideWhenUsed="0"/>
+    <w:lsdException w:name="Medium Grid 1 Accent 3" w:semiHidden="0" w:uiPriority="67" w:unhideWhenUsed="0"/>
+    <w:lsdException w:name="Medium Grid 2 Accent 3" w:semiHidden="0" w:uiPriority="68" w:unhideWhenUsed="0"/>
+    <w:lsdException w:name="Medium Grid 3 Accent 3" w:semiHidden="0" w:uiPriority="69" w:unhideWhenUsed="0"/>
+    <w:lsdException w:name="Dark List Accent 3" w:semiHidden="0" w:uiPriority="70" w:unhideWhenUsed="0"/>
+    <w:lsdException w:name="Colorful Shading Accent 3" w:semiHidden="0" w:uiPriority="71" w:unhideWhenUsed="0"/>
+    <w:lsdException w:name="Colorful List Accent 3" w:semiHidden="0" w:uiPriority="72" w:unhideWhenUsed="0"/>
+    <w:lsdException w:name="Colorful Grid Accent 3" w:semiHidden="0" w:uiPriority="73" w:unhideWhenUsed="0"/>
+    <w:lsdException w:name="Light Shading Accent 4" w:semiHidden="0" w:uiPriority="60" w:unhideWhenUsed="0"/>
+    <w:lsdException w:name="Light List Accent 4" w:semiHidden="0" w:uiPriority="61" w:unhideWhenUsed="0"/>
+    <w:lsdException w:name="Light Grid Accent 4" w:semiHidden="0" w:uiPriority="62" w:unhideWhenUsed="0"/>
+    <w:lsdException w:name="Medium Shading 1 Accent 4" w:semiHidden="0" w:uiPriority="63" w:unhideWhenUsed="0"/>
+    <w:lsdException w:name="Medium Shading 2 Accent 4" w:semiHidden="0" w:uiPriority="64" w:unhideWhenUsed="0"/>
+    <w:lsdException w:name="Medium List 1 Accent 4" w:semiHidden="0" w:uiPriority="65" w:unhideWhenUsed="0"/>
+    <w:lsdException w:name="Medium List 2 Accent 4" w:semiHidden="0" w:uiPriority="66" w:unhideWhenUsed="0"/>
+    <w:lsdException w:name="Medium Grid 1 Accent 4" w:semiHidden="0" w:uiPriority="67" w:unhideWhenUsed="0"/>
+    <w:lsdException w:name="Medium Grid 2 Accent 4" w:semiHidden="0" w:uiPriority="68" w:unhideWhenUsed="0"/>
+    <w:lsdException w:name="Medium Grid 3 Accent 4" w:semiHidden="0" w:uiPriority="69" w:unhideWhenUsed="0"/>
+    <w:lsdException w:name="Dark List Accent 4" w:semiHidden="0" w:uiPriority="70" w:unhideWhenUsed="0"/>
+    <w:lsdException w:name="Colorful Shading Accent 4" w:semiHidden="0" w:uiPriority="71" w:unhideWhenUsed="0"/>
+    <w:lsdException w:name="Colorful List Accent 4" w:semiHidden="0" w:uiPriority="72" w:unhideWhenUsed="0"/>
+    <w:lsdException w:name="Colorful Grid Accent 4" w:semiHidden="0" w:uiPriority="73" w:unhideWhenUsed="0"/>
+    <w:lsdException w:name="Light Shading Accent 5" w:semiHidden="0" w:uiPriority="60" w:unhideWhenUsed="0"/>
+    <w:lsdException w:name="Light List Accent 5" w:semiHidden="0" w:uiPriority="61" w:unhideWhenUsed="0"/>
+    <w:lsdException w:name="Light Grid Accent 5" w:semiHidden="0" w:uiPriority="62" w:unhideWhenUsed="0"/>
+    <w:lsdException w:name="Medium Shading 1 Accent 5" w:semiHidden="0" w:uiPriority="63" w:unhideWhenUsed="0"/>
+    <w:lsdException w:name="Medium Shading 2 Accent 5" w:semiHidden="0" w:uiPriority="64" w:unhideWhenUsed="0"/>
+    <w:lsdException w:name="Medium List 1 Accent 5" w:semiHidden="0" w:uiPriority="65" w:unhideWhenUsed="0"/>
+    <w:lsdException w:name="Medium List 2 Accent 5" w:semiHidden="0" w:uiPriority="66" w:unhideWhenUsed="0"/>
+    <w:lsdException w:name="Medium Grid 1 Accent 5" w:semiHidden="0" w:uiPriority="67" w:unhideWhenUsed="0"/>
+    <w:lsdException w:name="Medium Grid 2 Accent 5" w:semiHidden="0" w:uiPriority="68" w:unhideWhenUsed="0"/>
+    <w:lsdException w:name="Medium Grid 3 Accent 5" w:semiHidden="0" w:uiPriority="69" w:unhideWhenUsed="0"/>
+    <w:lsdException w:name="Dark List Accent 5" w:semiHidden="0" w:uiPriority="70" w:unhideWhenUsed="0"/>
+    <w:lsdException w:name="Colorful Shading Accent 5" w:semiHidden="0" w:uiPriority="71" w:unhideWhenUsed="0"/>
+    <w:lsdException w:name="Colorful List Accent 5" w:semiHidden="0" w:uiPriority="72" w:unhideWhenUsed="0"/>
+    <w:lsdException w:name="Colorful Grid Accent 5" w:semiHidden="0" w:uiPriority="73" w:unhideWhenUsed="0"/>
+    <w:lsdException w:name="Light Shading Accent 6" w:semiHidden="0" w:uiPriority="60" w:unhideWhenUsed="0"/>
+    <w:lsdException w:name="Light List Accent 6" w:semiHidden="0" w:uiPriority="61" w:unhideWhenUsed="0"/>
+    <w:lsdException w:name="Light Grid Accent 6" w:semiHidden="0" w:uiPriority="62" w:unhideWhenUsed="0"/>
+    <w:lsdException w:name="Medium Shading 1 Accent 6" w:semiHidden="0" w:uiPriority="63" w:unhideWhenUsed="0"/>
+    <w:lsdException w:name="Medium Shading 2 Accent 6" w:semiHidden="0" w:uiPriority="64" w:unhideWhenUsed="0"/>
+    <w:lsdException w:name="Medium List 1 Accent 6" w:semiHidden="0" w:uiPriority="65" w:unhideWhenUsed="0"/>
+    <w:lsdException w:name="Medium List 2 Accent 6" w:semiHidden="0" w:uiPriority="66" w:unhideWhenUsed="0"/>
+    <w:lsdException w:name="Medium Grid 1 Accent 6" w:semiHidden="0" w:uiPriority="67" w:unhideWhenUsed="0"/>
+    <w:lsdException w:name="Medium Grid 2 Accent 6" w:semiHidden="0" w:uiPriority="68" w:unhideWhenUsed="0"/>
+    <w:lsdException w:name="Medium Grid 3 Accent 6" w:semiHidden="0" w:uiPriority="69" w:unhideWhenUsed="0"/>
+    <w:lsdException w:name="Dark List Accent 6" w:semiHidden="0" w:uiPriority="70" w:unhideWhenUsed="0"/>
+    <w:lsdException w:name="Colorful Shading Accent 6" w:semiHidden="0" w:uiPriority="71" w:unhideWhenUsed="0"/>
+    <w:lsdException w:name="Colorful List Accent 6" w:semiHidden="0" w:uiPriority="72" w:unhideWhenUsed="0"/>
+    <w:lsdException w:name="Colorful Grid Accent 6" w:semiHidden="0" w:uiPriority="73" w:unhideWhenUsed="0"/>
+    <w:lsdException w:name="Subtle Emphasis" w:semiHidden="0" w:uiPriority="19" w:unhideWhenUsed="0" w:qFormat="1"/>
+    <w:lsdException w:name="Intense Emphasis" w:semiHidden="0" w:uiPriority="21" w:unhideWhenUsed="0" w:qFormat="1"/>
+    <w:lsdException w:name="Subtle Reference" w:semiHidden="0" w:uiPriority="31" w:unhideWhenUsed="0" w:qFormat="1"/>
+    <w:lsdException w:name="Intense Reference" w:semiHidden="0" w:uiPriority="32" w:unhideWhenUsed="0" w:qFormat="1"/>
+    <w:lsdException w:name="Book Title" w:semiHidden="0" w:uiPriority="33" w:unhideWhenUsed="0" w:qFormat="1"/>
+    <w:lsdException w:name="Bibliography" w:uiPriority="37"/>
+    <w:lsdException w:name="TOC Heading" w:uiPriority="39" w:qFormat="1"/>
+  </w:latentStyles>
+  <w:style w:type="paragraph" w:default="1" w:styleId="Normal">
+    <w:name w:val="Normal"/>
+    <w:qFormat/>
+  </w:style>
+  <w:style w:type="character" w:default="1" w:styleId="DefaultParagraphFont">
+    <w:name w:val="Default Paragraph Font"/>
+    <w:uiPriority w:val="1"/>
+    <w:semiHidden/>
+    <w:unhideWhenUsed/>
+  </w:style>
+  <w:style w:type="table" w:default="1" w:styleId="TableNormal">
+    <w:name w:val="Normal Table"/>
+    <w:uiPriority w:val="99"/>
+    <w:semiHidden/>
+    <w:unhideWhenUsed/>
+    <w:tblPr>
+      <w:tblInd w:w="0" w:type="dxa"/>
+      <w:tblCellMar>
+        <w:top w:w="0" w:type="dxa"/>
+        <w:left w:w="108" w:type="dxa"/>
+        <w:bottom w:w="0" w:type="dxa"/>
+        <w:right w:w="108" w:type="dxa"/>
+      </w:tblCellMar>
+    </w:tblPr>
+  </w:style>
+  <w:style w:type="numbering" w:default="1" w:styleId="NoList">
+    <w:name w:val="No List"/>
+    <w:uiPriority w:val="99"/>
+    <w:semiHidden/>
+    <w:unhideWhenUsed/>
+  </w:style>
+  <w:style w:type="paragraph" w:customStyle="1" w:styleId="Default">
+    <w:name w:val="Default"/>
+    <w:rsid w:val="00276471"/>
+    <w:pPr>
+      <w:autoSpaceDE w:val="0"/>
+      <w:autoSpaceDN w:val="0"/>
+      <w:adjustRightInd w:val="0"/>
+      <w:spacing w:after="0" w:line="240" w:lineRule="auto"/>
+    </w:pPr>
+    <w:rPr>
+      <w:rFonts w:ascii="Calibri" w:hAnsi="Calibri" w:cs="Calibri"/>
+      <w:color w:val="000000"/>
+      <w:sz w:val="24"/>
+      <w:szCs w:val="24"/>
+    </w:rPr>
+  </w:style>
+  <w:style w:type="character" w:styleId="Hyperlink">
+    <w:name w:val="Hyperlink"/>
+    <w:basedOn w:val="DefaultParagraphFont"/>
+    <w:uiPriority w:val="99"/>
+    <w:unhideWhenUsed/>
+    <w:rsid w:val="006660C6"/>
+    <w:rPr>
+      <w:color w:val="0000FF" w:themeColor="hyperlink"/>
+      <w:u w:val="single"/>
+    </w:rPr>
+  </w:style>
+  <w:style w:type="paragraph" w:styleId="Header">
+    <w:name w:val="header"/>
+    <w:basedOn w:val="Normal"/>
+    <w:link w:val="HeaderChar"/>
+    <w:uiPriority w:val="99"/>
+    <w:unhideWhenUsed/>
+    <w:rsid w:val="00D934C1"/>
+    <w:pPr>
+      <w:tabs>
+        <w:tab w:val="center" w:pos="4680"/>
+        <w:tab w:val="right" w:pos="9360"/>
+      </w:tabs>
+      <w:spacing w:after="0" w:line="240" w:lineRule="auto"/>
+    </w:pPr>
+  </w:style>
+  <w:style w:type="character" w:customStyle="1" w:styleId="HeaderChar">
+    <w:name w:val="Header Char"/>
+    <w:basedOn w:val="DefaultParagraphFont"/>
+    <w:link w:val="Header"/>
+    <w:uiPriority w:val="99"/>
+    <w:rsid w:val="00D934C1"/>
+  </w:style>
+  <w:style w:type="paragraph" w:styleId="Footer">
+    <w:name w:val="footer"/>
+    <w:basedOn w:val="Normal"/>
+    <w:link w:val="FooterChar"/>
+    <w:uiPriority w:val="99"/>
+    <w:unhideWhenUsed/>
+    <w:rsid w:val="00D934C1"/>
+    <w:pPr>
+      <w:tabs>
+        <w:tab w:val="center" w:pos="4680"/>
+        <w:tab w:val="right" w:pos="9360"/>
+      </w:tabs>
+      <w:spacing w:after="0" w:line="240" w:lineRule="auto"/>
+    </w:pPr>
+  </w:style>
+  <w:style w:type="character" w:customStyle="1" w:styleId="FooterChar">
+    <w:name w:val="Footer Char"/>
+    <w:basedOn w:val="DefaultParagraphFont"/>
+    <w:link w:val="Footer"/>
+    <w:uiPriority w:val="99"/>
+    <w:rsid w:val="00D934C1"/>
+  </w:style>
+  <w:style w:type="character" w:styleId="FollowedHyperlink">
+    <w:name w:val="FollowedHyperlink"/>
+    <w:basedOn w:val="DefaultParagraphFont"/>
+    <w:uiPriority w:val="99"/>
+    <w:semiHidden/>
+    <w:unhideWhenUsed/>
+    <w:rsid w:val="00E7408B"/>
+    <w:rPr>
+      <w:color w:val="800080" w:themeColor="followedHyperlink"/>
+      <w:u w:val="single"/>
+    </w:rPr>
+  </w:style>
+</w:styles>
+</file>
+
+<file path=word/stylesWithEffects.xml><?xml version="1.0" encoding="utf-8"?>
+<w:styles xmlns:wpc="http://schemas.microsoft.com/office/word/2010/wordprocessingCanvas" xmlns:mc="http://schemas.openxmlformats.org/markup-compatibility/2006" xmlns:o="urn:schemas-microsoft-com:office:office" xmlns:r="http://schemas.openxmlformats.org/officeDocument/2006/relationships" xmlns:m="http://schemas.openxmlformats.org/officeDocument/2006/math" xmlns:v="urn:schemas-microsoft-com:vml" xmlns:wp14="http://schemas.microsoft.com/office/word/2010/wordprocessingDrawing" xmlns:wp="http://schemas.openxmlformats.org/drawingml/2006/wordprocessingDrawing" xmlns:w10="urn:schemas-microsoft-com:office:word" xmlns:w="http://schemas.openxmlformats.org/wordprocessingml/2006/main" xmlns:w14="http://schemas.microsoft.com/office/word/2010/wordml" xmlns:wpg="http://schemas.microsoft.com/office/word/2010/wordprocessingGroup" xmlns:wpi="http://schemas.microsoft.com/office/word/2010/wordprocessingInk" xmlns:wne="http://schemas.microsoft.com/office/word/2006/wordml" xmlns:wps="http://schemas.microsoft.com/office/word/2010/wordprocessingShape" mc:Ignorable="w14 wp14">
+  <w:docDefaults>
+    <w:rPrDefault>
+      <w:rPr>
+        <w:rFonts w:asciiTheme="minorHAnsi" w:eastAsiaTheme="minorHAnsi" w:hAnsiTheme="minorHAnsi" w:cstheme="minorBidi"/>
+        <w:sz w:val="22"/>
+        <w:szCs w:val="22"/>
+        <w:lang w:val="en-US" w:eastAsia="en-US" w:bidi="ar-SA"/>
+      </w:rPr>
+    </w:rPrDefault>
+    <w:pPrDefault>
+      <w:pPr>
+        <w:spacing w:after="200" w:line="276" w:lineRule="auto"/>
+      </w:pPr>
+    </w:pPrDefault>
+  </w:docDefaults>
+  <w:latentStyles w:defLockedState="0" w:defUIPriority="99" w:defSemiHidden="1" w:defUnhideWhenUsed="1" w:defQFormat="0" w:count="267">
+    <w:lsdException w:name="Normal" w:semiHidden="0" w:uiPriority="0" w:unhideWhenUsed="0" w:qFormat="1"/>
+    <w:lsdException w:name="heading 1" w:semiHidden="0" w:uiPriority="9" w:unhideWhenUsed="0" w:qFormat="1"/>
+    <w:lsdException w:name="heading 2" w:uiPriority="9" w:qFormat="1"/>
+    <w:lsdException w:name="heading 3" w:uiPriority="9" w:qFormat="1"/>
+    <w:lsdException w:name="heading 4" w:uiPriority="9" w:qFormat="1"/>
+    <w:lsdException w:name="heading 5" w:uiPriority="9" w:qFormat="1"/>
+    <w:lsdException w:name="heading 6" w:uiPriority="9" w:qFormat="1"/>
+    <w:lsdException w:name="heading 7" w:uiPriority="9" w:qFormat="1"/>
+    <w:lsdException w:name="heading 8" w:uiPriority="9" w:qFormat="1"/>
+    <w:lsdException w:name="heading 9" w:uiPriority="9" w:qFormat="1"/>
+    <w:lsdException w:name="toc 1" w:uiPriority="39"/>
+    <w:lsdException w:name="toc 2" w:uiPriority="39"/>
+    <w:lsdException w:name="toc 3" w:uiPriority="39"/>
+    <w:lsdException w:name="toc 4" w:uiPriority="39"/>
+    <w:lsdException w:name="toc 5" w:uiPriority="39"/>
+    <w:lsdException w:name="toc 6" w:uiPriority="39"/>
+    <w:lsdException w:name="toc 7" w:uiPriority="39"/>
+    <w:lsdException w:name="toc 8" w:uiPriority="39"/>
+    <w:lsdException w:name="toc 9" w:uiPriority="39"/>
+    <w:lsdException w:name="caption" w:uiPriority="35" w:qFormat="1"/>
+    <w:lsdException w:name="Title" w:semiHidden="0" w:uiPriority="10" w:unhideWhenUsed="0" w:qFormat="1"/>
+    <w:lsdException w:name="Default Paragraph Font" w:uiPriority="1"/>
+    <w:lsdException w:name="Subtitle" w:semiHidden="0" w:uiPriority="11" w:unhideWhenUsed="0" w:qFormat="1"/>
+    <w:lsdException w:name="Strong" w:semiHidden="0" w:uiPriority="22" w:unhideWhenUsed="0" w:qFormat="1"/>
+    <w:lsdException w:name="Emphasis" w:semiHidden="0" w:uiPriority="20" w:unhideWhenUsed="0" w:qFormat="1"/>
+    <w:lsdException w:name="Table Grid" w:semiHidden="0" w:uiPriority="59" w:unhideWhenUsed="0"/>
+    <w:lsdException w:name="Placeholder Text" w:unhideWhenUsed="0"/>
+    <w:lsdException w:name="No Spacing" w:semiHidden="0" w:uiPriority="1" w:unhideWhenUsed="0" w:qFormat="1"/>
+    <w:lsdException w:name="Light Shading" w:semiHidden="0" w:uiPriority="60" w:unhideWhenUsed="0"/>
+    <w:lsdException w:name="Light List" w:semiHidden="0" w:uiPriority="61" w:unhideWhenUsed="0"/>
+    <w:lsdException w:name="Light Grid" w:semiHidden="0" w:uiPriority="62" w:unhideWhenUsed="0"/>
+    <w:lsdException w:name="Medium Shading 1" w:semiHidden="0" w:uiPriority="63" w:unhideWhenUsed="0"/>
+    <w:lsdException w:name="Medium Shading 2" w:semiHidden="0" w:uiPriority="64" w:unhideWhenUsed="0"/>
+    <w:lsdException w:name="Medium List 1" w:semiHidden="0" w:uiPriority="65" w:unhideWhenUsed="0"/>
+    <w:lsdException w:name="Medium List 2" w:semiHidden="0" w:uiPriority="66" w:unhideWhenUsed="0"/>
+    <w:lsdException w:name="Medium Grid 1" w:semiHidden="0" w:uiPriority="67" w:unhideWhenUsed="0"/>
+    <w:lsdException w:name="Medium Grid 2" w:semiHidden="0" w:uiPriority="68" w:unhideWhenUsed="0"/>
+    <w:lsdException w:name="Medium Grid 3" w:semiHidden="0" w:uiPriority="69" w:unhideWhenUsed="0"/>
+    <w:lsdException w:name="Dark List" w:semiHidden="0" w:uiPriority="70" w:unhideWhenUsed="0"/>
+    <w:lsdException w:name="Colorful Shading" w:semiHidden="0" w:uiPriority="71" w:unhideWhenUsed="0"/>
+    <w:lsdException w:name="Colorful List" w:semiHidden="0" w:uiPriority="72" w:unhideWhenUsed="0"/>
+    <w:lsdException w:name="Colorful Grid" w:semiHidden="0" w:uiPriority="73" w:unhideWhenUsed="0"/>
+    <w:lsdException w:name="Light Shading Accent 1" w:semiHidden="0" w:uiPriority="60" w:unhideWhenUsed="0"/>
+    <w:lsdException w:name="Light List Accent 1" w:semiHidden="0" w:uiPriority="61" w:unhideWhenUsed="0"/>
+    <w:lsdException w:name="Light Grid Accent 1" w:semiHidden="0" w:uiPriority="62" w:unhideWhenUsed="0"/>
+    <w:lsdException w:name="Medium Shading 1 Accent 1" w:semiHidden="0" w:uiPriority="63" w:unhideWhenUsed="0"/>
+    <w:lsdException w:name="Medium Shading 2 Accent 1" w:semiHidden="0" w:uiPriority="64" w:unhideWhenUsed="0"/>
+    <w:lsdException w:name="Medium List 1 Accent 1" w:semiHidden="0" w:uiPriority="65" w:unhideWhenUsed="0"/>
+    <w:lsdException w:name="Revision" w:unhideWhenUsed="0"/>
+    <w:lsdException w:name="List Paragraph" w:semiHidden="0" w:uiPriority="34" w:unhideWhenUsed="0" w:qFormat="1"/>
+    <w:lsdException w:name="Quote" w:semiHidden="0" w:uiPriority="29" w:unhideWhenUsed="0" w:qFormat="1"/>
+    <w:lsdException w:name="Intense Quote" w:semiHidden="0" w:uiPriority="30" w:unhideWhenUsed="0" w:qFormat="1"/>
+    <w:lsdException w:name="Medium List 2 Accent 1" w:semiHidden="0" w:uiPriority="66" w:unhideWhenUsed="0"/>
+    <w:lsdException w:name="Medium Grid 1 Accent 1" w:semiHidden="0" w:uiPriority="67" w:unhideWhenUsed="0"/>
+    <w:lsdException w:name="Medium Grid 2 Accent 1" w:semiHidden="0" w:uiPriority="68" w:unhideWhenUsed="0"/>
+    <w:lsdException w:name="Medium Grid 3 Accent 1" w:semiHidden="0" w:uiPriority="69" w:unhideWhenUsed="0"/>
+    <w:lsdException w:name="Dark List Accent 1" w:semiHidden="0" w:uiPriority="70" w:unhideWhenUsed="0"/>
+    <w:lsdException w:name="Colorful Shading Accent 1" w:semiHidden="0" w:uiPriority="71" w:unhideWhenUsed="0"/>
+    <w:lsdException w:name="Colorful List Accent 1" w:semiHidden="0" w:uiPriority="72" w:unhideWhenUsed="0"/>
+    <w:lsdException w:name="Colorful Grid Accent 1" w:semiHidden="0" w:uiPriority="73" w:unhideWhenUsed="0"/>
+    <w:lsdException w:name="Light Shading Accent 2" w:semiHidden="0" w:uiPriority="60" w:unhideWhenUsed="0"/>
+    <w:lsdException w:name="Light List Accent 2" w:semiHidden="0" w:uiPriority="61" w:unhideWhenUsed="0"/>
+    <w:lsdException w:name="Light Grid Accent 2" w:semiHidden="0" w:uiPriority="62" w:unhideWhenUsed="0"/>
+    <w:lsdException w:name="Medium Shading 1 Accent 2" w:semiHidden="0" w:uiPriority="63" w:unhideWhenUsed="0"/>
+    <w:lsdException w:name="Medium Shading 2 Accent 2" w:semiHidden="0" w:uiPriority="64" w:unhideWhenUsed="0"/>
+    <w:lsdException w:name="Medium List 1 Accent 2" w:semiHidden="0" w:uiPriority="65" w:unhideWhenUsed="0"/>
+    <w:lsdException w:name="Medium List 2 Accent 2" w:semiHidden="0" w:uiPriority="66" w:unhideWhenUsed="0"/>
+    <w:lsdException w:name="Medium Grid 1 Accent 2" w:semiHidden="0" w:uiPriority="67" w:unhideWhenUsed="0"/>
+    <w:lsdException w:name="Medium Grid 2 Accent 2" w:semiHidden="0" w:uiPriority="68" w:unhideWhenUsed="0"/>
+    <w:lsdException w:name="Medium Grid 3 Accent 2" w:semiHidden="0" w:uiPriority="69" w:unhideWhenUsed="0"/>
+    <w:lsdException w:name="Dark List Accent 2" w:semiHidden="0" w:uiPriority="70" w:unhideWhenUsed="0"/>
+    <w:lsdException w:name="Colorful Shading Accent 2" w:semiHidden="0" w:uiPriority="71" w:unhideWhenUsed="0"/>
+    <w:lsdException w:name="Colorful List Accent 2" w:semiHidden="0" w:uiPriority="72" w:unhideWhenUsed="0"/>
+    <w:lsdException w:name="Colorful Grid Accent 2" w:semiHidden="0" w:uiPriority="73" w:unhideWhenUsed="0"/>
+    <w:lsdException w:name="Light Shading Accent 3" w:semiHidden="0" w:uiPriority="60" w:unhideWhenUsed="0"/>
+    <w:lsdException w:name="Light List Accent 3" w:semiHidden="0" w:uiPriority="61" w:unhideWhenUsed="0"/>
+    <w:lsdException w:name="Light Grid Accent 3" w:semiHidden="0" w:uiPriority="62" w:unhideWhenUsed="0"/>
+    <w:lsdException w:name="Medium Shading 1 Accent 3" w:semiHidden="0" w:uiPriority="63" w:unhideWhenUsed="0"/>
+    <w:lsdException w:name="Medium Shading 2 Accent 3" w:semiHidden="0" w:uiPriority="64" w:unhideWhenUsed="0"/>
+    <w:lsdException w:name="Medium List 1 Accent 3" w:semiHidden="0" w:uiPriority="65" w:unhideWhenUsed="0"/>
+    <w:lsdException w:name="Medium List 2 Accent 3" w:semiHidden="0" w:uiPriority="66" w:unhideWhenUsed="0"/>
+    <w:lsdException w:name="Medium Grid 1 Accent 3" w:semiHidden="0" w:uiPriority="67" w:unhideWhenUsed="0"/>
+    <w:lsdException w:name="Medium Grid 2 Accent 3" w:semiHidden="0" w:uiPriority="68" w:unhideWhenUsed="0"/>
+    <w:lsdException w:name="Medium Grid 3 Accent 3" w:semiHidden="0" w:uiPriority="69" w:unhideWhenUsed="0"/>
+    <w:lsdException w:name="Dark List Accent 3" w:semiHidden="0" w:uiPriority="70" w:unhideWhenUsed="0"/>
+    <w:lsdException w:name="Colorful Shading Accent 3" w:semiHidden="0" w:uiPriority="71" w:unhideWhenUsed="0"/>
+    <w:lsdException w:name="Colorful List Accent 3" w:semiHidden="0" w:uiPriority="72" w:unhideWhenUsed="0"/>
+    <w:lsdException w:name="Colorful Grid Accent 3" w:semiHidden="0" w:uiPriority="73" w:unhideWhenUsed="0"/>
+    <w:lsdException w:name="Light Shading Accent 4" w:semiHidden="0" w:uiPriority="60" w:unhideWhenUsed="0"/>
+    <w:lsdException w:name="Light List Accent 4" w:semiHidden="0" w:uiPriority="61" w:unhideWhenUsed="0"/>
+    <w:lsdException w:name="Light Grid Accent 4" w:semiHidden="0" w:uiPriority="62" w:unhideWhenUsed="0"/>
+    <w:lsdException w:name="Medium Shading 1 Accent 4" w:semiHidden="0" w:uiPriority="63" w:unhideWhenUsed="0"/>
+    <w:lsdException w:name="Medium Shading 2 Accent 4" w:semiHidden="0" w:uiPriority="64" w:unhideWhenUsed="0"/>
+    <w:lsdException w:name="Medium List 1 Accent 4" w:semiHidden="0" w:uiPriority="65" w:unhideWhenUsed="0"/>
+    <w:lsdException w:name="Medium List 2 Accent 4" w:semiHidden="0" w:uiPriority="66" w:unhideWhenUsed="0"/>
+    <w:lsdException w:name="Medium Grid 1 Accent 4" w:semiHidden="0" w:uiPriority="67" w:unhideWhenUsed="0"/>
+    <w:lsdException w:name="Medium Grid 2 Accent 4" w:semiHidden="0" w:uiPriority="68" w:unhideWhenUsed="0"/>
+    <w:lsdException w:name="Medium Grid 3 Accent 4" w:semiHidden="0" w:uiPriority="69" w:unhideWhenUsed="0"/>
+    <w:lsdException w:name="Dark List Accent 4" w:semiHidden="0" w:uiPriority="70" w:unhideWhenUsed="0"/>
+    <w:lsdException w:name="Colorful Shading Accent 4" w:semiHidden="0" w:uiPriority="71" w:unhideWhenUsed="0"/>
+    <w:lsdException w:name="Colorful List Accent 4" w:semiHidden="0" w:uiPriority="72" w:unhideWhenUsed="0"/>
+    <w:lsdException w:name="Colorful Grid Accent 4" w:semiHidden="0" w:uiPriority="73" w:unhideWhenUsed="0"/>
+    <w:lsdException w:name="Light Shading Accent 5" w:semiHidden="0" w:uiPriority="60" w:unhideWhenUsed="0"/>
+    <w:lsdException w:name="Light List Accent 5" w:semiHidden="0" w:uiPriority="61" w:unhideWhenUsed="0"/>
+    <w:lsdException w:name="Light Grid Accent 5" w:semiHidden="0" w:uiPriority="62" w:unhideWhenUsed="0"/>
+    <w:lsdException w:name="Medium Shading 1 Accent 5" w:semiHidden="0" w:uiPriority="63" w:unhideWhenUsed="0"/>
+    <w:lsdException w:name="Medium Shading 2 Accent 5" w:semiHidden="0" w:uiPriority="64" w:unhideWhenUsed="0"/>
+    <w:lsdException w:name="Medium List 1 Accent 5" w:semiHidden="0" w:uiPriority="65" w:unhideWhenUsed="0"/>
+    <w:lsdException w:name="Medium List 2 Accent 5" w:semiHidden="0" w:uiPriority="66" w:unhideWhenUsed="0"/>
+    <w:lsdException w:name="Medium Grid 1 Accent 5" w:semiHidden="0" w:uiPriority="67" w:unhideWhenUsed="0"/>
+    <w:lsdException w:name="Medium Grid 2 Accent 5" w:semiHidden="0" w:uiPriority="68" w:unhideWhenUsed="0"/>
+    <w:lsdException w:name="Medium Grid 3 Accent 5" w:semiHidden="0" w:uiPriority="69" w:unhideWhenUsed="0"/>
+    <w:lsdException w:name="Dark List Accent 5" w:semiHidden="0" w:uiPriority="70" w:unhideWhenUsed="0"/>
+    <w:lsdException w:name="Colorful Shading Accent 5" w:semiHidden="0" w:uiPriority="71" w:unhideWhenUsed="0"/>
+    <w:lsdException w:name="Colorful List Accent 5" w:semiHidden="0" w:uiPriority="72" w:unhideWhenUsed="0"/>
+    <w:lsdException w:name="Colorful Grid Accent 5" w:semiHidden="0" w:uiPriority="73" w:unhideWhenUsed="0"/>
+    <w:lsdException w:name="Light Shading Accent 6" w:semiHidden="0" w:uiPriority="60" w:unhideWhenUsed="0"/>
+    <w:lsdException w:name="Light List Accent 6" w:semiHidden="0" w:uiPriority="61" w:unhideWhenUsed="0"/>
+    <w:lsdException w:name="Light Grid Accent 6" w:semiHidden="0" w:uiPriority="62" w:unhideWhenUsed="0"/>
+    <w:lsdException w:name="Medium Shading 1 Accent 6" w:semiHidden="0" w:uiPriority="63" w:unhideWhenUsed="0"/>
+    <w:lsdException w:name="Medium Shading 2 Accent 6" w:semiHidden="0" w:uiPriority="64" w:unhideWhenUsed="0"/>
+    <w:lsdException w:name="Medium List 1 Accent 6" w:semiHidden="0" w:uiPriority="65" w:unhideWhenUsed="0"/>
+    <w:lsdException w:name="Medium List 2 Accent 6" w:semiHidden="0" w:uiPriority="66" w:unhideWhenUsed="0"/>
+    <w:lsdException w:name="Medium Grid 1 Accent 6" w:semiHidden="0" w:uiPriority="67" w:unhideWhenUsed="0"/>
+    <w:lsdException w:name="Medium Grid 2 Accent 6" w:semiHidden="0" w:uiPriority="68" w:unhideWhenUsed="0"/>
+    <w:lsdException w:name="Medium Grid 3 Accent 6" w:semiHidden="0" w:uiPriority="69" w:unhideWhenUsed="0"/>
+    <w:lsdException w:name="Dark List Accent 6" w:semiHidden="0" w:uiPriority="70" w:unhideWhenUsed="0"/>
+    <w:lsdException w:name="Colorful Shading Accent 6" w:semiHidden="0" w:uiPriority="71" w:unhideWhenUsed="0"/>
+    <w:lsdException w:name="Colorful List Accent 6" w:semiHidden="0" w:uiPriority="72" w:unhideWhenUsed="0"/>
+    <w:lsdException w:name="Colorful Grid Accent 6" w:semiHidden="0" w:uiPriority="73" w:unhideWhenUsed="0"/>
+    <w:lsdException w:name="Subtle Emphasis" w:semiHidden="0" w:uiPriority="19" w:unhideWhenUsed="0" w:qFormat="1"/>
+    <w:lsdException w:name="Intense Emphasis" w:semiHidden="0" w:uiPriority="21" w:unhideWhenUsed="0" w:qFormat="1"/>
+    <w:lsdException w:name="Subtle Reference" w:semiHidden="0" w:uiPriority="31" w:unhideWhenUsed="0" w:qFormat="1"/>
+    <w:lsdException w:name="Intense Reference" w:semiHidden="0" w:uiPriority="32" w:unhideWhenUsed="0" w:qFormat="1"/>
+    <w:lsdException w:name="Book Title" w:semiHidden="0" w:uiPriority="33" w:unhideWhenUsed="0" w:qFormat="1"/>
+    <w:lsdException w:name="Bibliography" w:uiPriority="37"/>
+    <w:lsdException w:name="TOC Heading" w:uiPriority="39" w:qFormat="1"/>
   </w:latentStyles>
   <w:style w:type="paragraph" w:default="1" w:styleId="Normal">
     <w:name w:val="Normal"/>

</xml_diff>